<commit_message>
added MagicSquare and Ex. 2.2
</commit_message>
<xml_diff>
--- a/module2.docx
+++ b/module2.docx
@@ -4748,10 +4748,7 @@
     </w:p>
     <w:p>
       <w:r>
-        <w:t>Place 20 to the Northeast of 19</w:t>
-      </w:r>
-      <w:r>
-        <w:t>:</w:t>
+        <w:t>Place 20 to the Northeast of 19:</w:t>
       </w:r>
     </w:p>
     <w:tbl>
@@ -5033,16 +5030,7 @@
     <w:p/>
     <w:p>
       <w:r>
-        <w:t>Place 21</w:t>
-      </w:r>
-      <w:r>
-        <w:t xml:space="preserve"> to the Northeast </w:t>
-      </w:r>
-      <w:r>
-        <w:t>of 20. Because this position is occupied, place 21 directly under 20</w:t>
-      </w:r>
-      <w:r>
-        <w:t>:</w:t>
+        <w:t>Place 21 to the Northeast of 20. Because this position is occupied, place 21 directly under 20:</w:t>
       </w:r>
     </w:p>
     <w:tbl>
@@ -5327,16 +5315,7 @@
     </w:p>
     <w:p>
       <w:r>
-        <w:t>Place 22</w:t>
-      </w:r>
-      <w:r>
-        <w:t xml:space="preserve"> to the Northeast </w:t>
-      </w:r>
-      <w:r>
-        <w:t>of 21</w:t>
-      </w:r>
-      <w:r>
-        <w:t>:</w:t>
+        <w:t>Place 22 to the Northeast of 21:</w:t>
       </w:r>
     </w:p>
     <w:tbl>
@@ -5625,16 +5604,7 @@
     </w:p>
     <w:p>
       <w:r>
-        <w:t>Place 23</w:t>
-      </w:r>
-      <w:r>
-        <w:t xml:space="preserve"> to the Northeast </w:t>
-      </w:r>
-      <w:r>
-        <w:t>of 22. This position is out of bounds, so move 23 up but to the left all the way to the first column</w:t>
-      </w:r>
-      <w:r>
-        <w:t>:</w:t>
+        <w:t>Place 23 to the Northeast of 22. This position is out of bounds, so move 23 up but to the left all the way to the first column:</w:t>
       </w:r>
     </w:p>
     <w:tbl>
@@ -5927,16 +5897,7 @@
     </w:p>
     <w:p>
       <w:r>
-        <w:t>Place 24</w:t>
-      </w:r>
-      <w:r>
-        <w:t xml:space="preserve"> to the Northeast </w:t>
-      </w:r>
-      <w:r>
-        <w:t>of 23</w:t>
-      </w:r>
-      <w:r>
-        <w:t>:</w:t>
+        <w:t>Place 24 to the Northeast of 23:</w:t>
       </w:r>
     </w:p>
     <w:tbl>
@@ -6227,16 +6188,7 @@
     <w:p/>
     <w:p>
       <w:r>
-        <w:t>Place 25</w:t>
-      </w:r>
-      <w:r>
-        <w:t xml:space="preserve"> </w:t>
-      </w:r>
-      <w:r>
-        <w:t>in the remaining spot</w:t>
-      </w:r>
-      <w:r>
-        <w:t>:</w:t>
+        <w:t>Place 25 in the remaining spot:</w:t>
       </w:r>
     </w:p>
     <w:tbl>
@@ -6535,10 +6487,570 @@
         </w:pBdr>
       </w:pPr>
     </w:p>
+    <w:p/>
+    <w:p/>
+    <w:p/>
+    <w:p/>
+    <w:p/>
+    <w:p/>
     <w:p>
-      <w:bookmarkStart w:id="0" w:name="_GoBack"/>
-      <w:bookmarkEnd w:id="0"/>
+      <w:pPr>
+        <w:pBdr>
+          <w:top w:val="single" w:sz="4" w:space="1" w:color="auto"/>
+        </w:pBdr>
+      </w:pPr>
     </w:p>
+    <w:p>
+      <w:pPr>
+        <w:pBdr>
+          <w:top w:val="single" w:sz="4" w:space="1" w:color="auto"/>
+        </w:pBdr>
+      </w:pPr>
+      <w:r>
+        <w:t>Ex. 2.2</w:t>
+      </w:r>
+    </w:p>
+    <w:p>
+      <w:pPr>
+        <w:pBdr>
+          <w:top w:val="single" w:sz="4" w:space="1" w:color="auto"/>
+        </w:pBdr>
+      </w:pPr>
+    </w:p>
+    <w:p>
+      <w:pPr>
+        <w:pBdr>
+          <w:top w:val="single" w:sz="4" w:space="1" w:color="auto"/>
+        </w:pBdr>
+      </w:pPr>
+      <w:r>
+        <w:t>For N=3</w:t>
+      </w:r>
+    </w:p>
+    <w:p>
+      <w:pPr>
+        <w:pBdr>
+          <w:top w:val="single" w:sz="4" w:space="1" w:color="auto"/>
+        </w:pBdr>
+      </w:pPr>
+      <w:r>
+        <w:t>With row = 0</w:t>
+      </w:r>
+    </w:p>
+    <w:p>
+      <w:pPr>
+        <w:pBdr>
+          <w:top w:val="single" w:sz="4" w:space="1" w:color="auto"/>
+        </w:pBdr>
+      </w:pPr>
+      <w:r>
+        <w:t>With col = N/2 = 1</w:t>
+      </w:r>
+    </w:p>
+    <w:tbl>
+      <w:tblPr>
+        <w:tblStyle w:val="TableGrid"/>
+        <w:tblW w:w="0" w:type="auto"/>
+        <w:tblLook w:val="04A0" w:firstRow="1" w:lastRow="0" w:firstColumn="1" w:lastColumn="0" w:noHBand="0" w:noVBand="1"/>
+      </w:tblPr>
+      <w:tblGrid>
+        <w:gridCol w:w="918"/>
+        <w:gridCol w:w="3060"/>
+        <w:gridCol w:w="4770"/>
+      </w:tblGrid>
+      <w:tr>
+        <w:tc>
+          <w:tcPr>
+            <w:tcW w:w="918" w:type="dxa"/>
+          </w:tcPr>
+          <w:p>
+            <w:proofErr w:type="gramStart"/>
+            <w:r>
+              <w:t>n</w:t>
+            </w:r>
+            <w:proofErr w:type="gramEnd"/>
+          </w:p>
+        </w:tc>
+        <w:tc>
+          <w:tcPr>
+            <w:tcW w:w="3060" w:type="dxa"/>
+          </w:tcPr>
+          <w:p>
+            <w:r>
+              <w:t xml:space="preserve">In </w:t>
+            </w:r>
+            <w:proofErr w:type="spellStart"/>
+            <w:proofErr w:type="gramStart"/>
+            <w:r>
+              <w:t>computeNext</w:t>
+            </w:r>
+            <w:proofErr w:type="spellEnd"/>
+            <w:r>
+              <w:t>(</w:t>
+            </w:r>
+            <w:proofErr w:type="gramEnd"/>
+            <w:r>
+              <w:t>N)</w:t>
+            </w:r>
+          </w:p>
+        </w:tc>
+        <w:tc>
+          <w:tcPr>
+            <w:tcW w:w="4770" w:type="dxa"/>
+          </w:tcPr>
+          <w:p>
+            <w:r>
+              <w:t xml:space="preserve">In </w:t>
+            </w:r>
+            <w:proofErr w:type="spellStart"/>
+            <w:r>
+              <w:t>generateSquare</w:t>
+            </w:r>
+            <w:proofErr w:type="spellEnd"/>
+            <w:r>
+              <w:t>(</w:t>
+            </w:r>
+            <w:r>
+              <w:t>N</w:t>
+            </w:r>
+            <w:bookmarkStart w:id="0" w:name="_GoBack"/>
+            <w:bookmarkEnd w:id="0"/>
+            <w:r>
+              <w:t>)</w:t>
+            </w:r>
+          </w:p>
+        </w:tc>
+      </w:tr>
+      <w:tr>
+        <w:tc>
+          <w:tcPr>
+            <w:tcW w:w="918" w:type="dxa"/>
+          </w:tcPr>
+          <w:p>
+            <w:r>
+              <w:t>2</w:t>
+            </w:r>
+          </w:p>
+        </w:tc>
+        <w:tc>
+          <w:tcPr>
+            <w:tcW w:w="3060" w:type="dxa"/>
+          </w:tcPr>
+          <w:p>
+            <w:proofErr w:type="spellStart"/>
+            <w:proofErr w:type="gramStart"/>
+            <w:r>
+              <w:t>nextRow</w:t>
+            </w:r>
+            <w:proofErr w:type="spellEnd"/>
+            <w:proofErr w:type="gramEnd"/>
+            <w:r>
+              <w:t xml:space="preserve"> = N-1=2</w:t>
+            </w:r>
+          </w:p>
+          <w:p>
+            <w:proofErr w:type="spellStart"/>
+            <w:proofErr w:type="gramStart"/>
+            <w:r>
+              <w:t>nextCol</w:t>
+            </w:r>
+            <w:proofErr w:type="spellEnd"/>
+            <w:proofErr w:type="gramEnd"/>
+            <w:r>
+              <w:t xml:space="preserve"> = col+1=2</w:t>
+            </w:r>
+          </w:p>
+        </w:tc>
+        <w:tc>
+          <w:tcPr>
+            <w:tcW w:w="4770" w:type="dxa"/>
+          </w:tcPr>
+          <w:p>
+            <w:proofErr w:type="gramStart"/>
+            <w:r>
+              <w:t>A[</w:t>
+            </w:r>
+            <w:proofErr w:type="gramEnd"/>
+            <w:r>
+              <w:t>2][2] = 2</w:t>
+            </w:r>
+          </w:p>
+          <w:p>
+            <w:proofErr w:type="gramStart"/>
+            <w:r>
+              <w:t>row</w:t>
+            </w:r>
+            <w:proofErr w:type="gramEnd"/>
+            <w:r>
+              <w:t xml:space="preserve"> = 2</w:t>
+            </w:r>
+          </w:p>
+          <w:p>
+            <w:proofErr w:type="gramStart"/>
+            <w:r>
+              <w:t>col</w:t>
+            </w:r>
+            <w:proofErr w:type="gramEnd"/>
+            <w:r>
+              <w:t xml:space="preserve"> = 2 </w:t>
+            </w:r>
+          </w:p>
+        </w:tc>
+      </w:tr>
+      <w:tr>
+        <w:tc>
+          <w:tcPr>
+            <w:tcW w:w="918" w:type="dxa"/>
+          </w:tcPr>
+          <w:p>
+            <w:r>
+              <w:t>3</w:t>
+            </w:r>
+          </w:p>
+        </w:tc>
+        <w:tc>
+          <w:tcPr>
+            <w:tcW w:w="3060" w:type="dxa"/>
+          </w:tcPr>
+          <w:p>
+            <w:proofErr w:type="spellStart"/>
+            <w:proofErr w:type="gramStart"/>
+            <w:r>
+              <w:t>nextRow</w:t>
+            </w:r>
+            <w:proofErr w:type="spellEnd"/>
+            <w:proofErr w:type="gramEnd"/>
+            <w:r>
+              <w:t xml:space="preserve"> = row-1=1</w:t>
+            </w:r>
+          </w:p>
+          <w:p>
+            <w:proofErr w:type="spellStart"/>
+            <w:proofErr w:type="gramStart"/>
+            <w:r>
+              <w:t>nextCol</w:t>
+            </w:r>
+            <w:proofErr w:type="spellEnd"/>
+            <w:proofErr w:type="gramEnd"/>
+            <w:r>
+              <w:t xml:space="preserve"> = 0</w:t>
+            </w:r>
+          </w:p>
+        </w:tc>
+        <w:tc>
+          <w:tcPr>
+            <w:tcW w:w="4770" w:type="dxa"/>
+          </w:tcPr>
+          <w:p>
+            <w:proofErr w:type="gramStart"/>
+            <w:r>
+              <w:t>A[</w:t>
+            </w:r>
+            <w:proofErr w:type="gramEnd"/>
+            <w:r>
+              <w:t>1][0] = 3</w:t>
+            </w:r>
+          </w:p>
+          <w:p>
+            <w:proofErr w:type="gramStart"/>
+            <w:r>
+              <w:t>row</w:t>
+            </w:r>
+            <w:proofErr w:type="gramEnd"/>
+            <w:r>
+              <w:t xml:space="preserve"> = 1</w:t>
+            </w:r>
+          </w:p>
+          <w:p>
+            <w:proofErr w:type="gramStart"/>
+            <w:r>
+              <w:t>col</w:t>
+            </w:r>
+            <w:proofErr w:type="gramEnd"/>
+            <w:r>
+              <w:t xml:space="preserve"> = 0</w:t>
+            </w:r>
+          </w:p>
+        </w:tc>
+      </w:tr>
+      <w:tr>
+        <w:tc>
+          <w:tcPr>
+            <w:tcW w:w="918" w:type="dxa"/>
+          </w:tcPr>
+          <w:p>
+            <w:r>
+              <w:t>4</w:t>
+            </w:r>
+          </w:p>
+        </w:tc>
+        <w:tc>
+          <w:tcPr>
+            <w:tcW w:w="3060" w:type="dxa"/>
+          </w:tcPr>
+          <w:p>
+            <w:proofErr w:type="spellStart"/>
+            <w:proofErr w:type="gramStart"/>
+            <w:r>
+              <w:t>nextRow</w:t>
+            </w:r>
+            <w:proofErr w:type="spellEnd"/>
+            <w:proofErr w:type="gramEnd"/>
+            <w:r>
+              <w:t xml:space="preserve"> = row-1=0</w:t>
+            </w:r>
+          </w:p>
+          <w:p>
+            <w:proofErr w:type="spellStart"/>
+            <w:proofErr w:type="gramStart"/>
+            <w:r>
+              <w:t>nextCol</w:t>
+            </w:r>
+            <w:proofErr w:type="spellEnd"/>
+            <w:proofErr w:type="gramEnd"/>
+            <w:r>
+              <w:t xml:space="preserve"> = col+1=1</w:t>
+            </w:r>
+          </w:p>
+        </w:tc>
+        <w:tc>
+          <w:tcPr>
+            <w:tcW w:w="4770" w:type="dxa"/>
+          </w:tcPr>
+          <w:p>
+            <w:proofErr w:type="gramStart"/>
+            <w:r>
+              <w:t>A[</w:t>
+            </w:r>
+            <w:proofErr w:type="gramEnd"/>
+            <w:r>
+              <w:t>0][1] != 0</w:t>
+            </w:r>
+          </w:p>
+          <w:p>
+            <w:proofErr w:type="spellStart"/>
+            <w:proofErr w:type="gramStart"/>
+            <w:r>
+              <w:t>nextRow</w:t>
+            </w:r>
+            <w:proofErr w:type="spellEnd"/>
+            <w:proofErr w:type="gramEnd"/>
+            <w:r>
+              <w:t xml:space="preserve"> = row+1 = 2</w:t>
+            </w:r>
+          </w:p>
+          <w:p>
+            <w:proofErr w:type="spellStart"/>
+            <w:proofErr w:type="gramStart"/>
+            <w:r>
+              <w:t>nextCol</w:t>
+            </w:r>
+            <w:proofErr w:type="spellEnd"/>
+            <w:proofErr w:type="gramEnd"/>
+            <w:r>
+              <w:t xml:space="preserve"> = col = 0</w:t>
+            </w:r>
+          </w:p>
+          <w:p>
+            <w:proofErr w:type="gramStart"/>
+            <w:r>
+              <w:t>A[</w:t>
+            </w:r>
+            <w:proofErr w:type="gramEnd"/>
+            <w:r>
+              <w:t>2][0]=4</w:t>
+            </w:r>
+          </w:p>
+          <w:p>
+            <w:proofErr w:type="gramStart"/>
+            <w:r>
+              <w:t>row</w:t>
+            </w:r>
+            <w:proofErr w:type="gramEnd"/>
+            <w:r>
+              <w:t>=2</w:t>
+            </w:r>
+          </w:p>
+          <w:p>
+            <w:proofErr w:type="gramStart"/>
+            <w:r>
+              <w:t>col</w:t>
+            </w:r>
+            <w:proofErr w:type="gramEnd"/>
+            <w:r>
+              <w:t>=0</w:t>
+            </w:r>
+          </w:p>
+        </w:tc>
+      </w:tr>
+      <w:tr>
+        <w:tc>
+          <w:tcPr>
+            <w:tcW w:w="918" w:type="dxa"/>
+          </w:tcPr>
+          <w:p>
+            <w:r>
+              <w:t>5</w:t>
+            </w:r>
+          </w:p>
+        </w:tc>
+        <w:tc>
+          <w:tcPr>
+            <w:tcW w:w="3060" w:type="dxa"/>
+          </w:tcPr>
+          <w:p>
+            <w:proofErr w:type="spellStart"/>
+            <w:proofErr w:type="gramStart"/>
+            <w:r>
+              <w:t>nextRow</w:t>
+            </w:r>
+            <w:proofErr w:type="spellEnd"/>
+            <w:proofErr w:type="gramEnd"/>
+            <w:r>
+              <w:t xml:space="preserve"> = row-1=1</w:t>
+            </w:r>
+          </w:p>
+          <w:p>
+            <w:proofErr w:type="spellStart"/>
+            <w:proofErr w:type="gramStart"/>
+            <w:r>
+              <w:t>nextCol</w:t>
+            </w:r>
+            <w:proofErr w:type="spellEnd"/>
+            <w:proofErr w:type="gramEnd"/>
+            <w:r>
+              <w:t xml:space="preserve"> = col+1=1</w:t>
+            </w:r>
+          </w:p>
+        </w:tc>
+        <w:tc>
+          <w:tcPr>
+            <w:tcW w:w="4770" w:type="dxa"/>
+          </w:tcPr>
+          <w:p>
+            <w:proofErr w:type="gramStart"/>
+            <w:r>
+              <w:t>A[</w:t>
+            </w:r>
+            <w:proofErr w:type="gramEnd"/>
+            <w:r>
+              <w:t>1][1] = 5</w:t>
+            </w:r>
+          </w:p>
+          <w:p>
+            <w:proofErr w:type="gramStart"/>
+            <w:r>
+              <w:t>row</w:t>
+            </w:r>
+            <w:proofErr w:type="gramEnd"/>
+            <w:r>
+              <w:t>=1</w:t>
+            </w:r>
+          </w:p>
+          <w:p>
+            <w:proofErr w:type="gramStart"/>
+            <w:r>
+              <w:t>col</w:t>
+            </w:r>
+            <w:proofErr w:type="gramEnd"/>
+            <w:r>
+              <w:t>=1</w:t>
+            </w:r>
+          </w:p>
+        </w:tc>
+      </w:tr>
+      <w:tr>
+        <w:tc>
+          <w:tcPr>
+            <w:tcW w:w="918" w:type="dxa"/>
+          </w:tcPr>
+          <w:p>
+            <w:r>
+              <w:t>6</w:t>
+            </w:r>
+          </w:p>
+        </w:tc>
+        <w:tc>
+          <w:tcPr>
+            <w:tcW w:w="3060" w:type="dxa"/>
+          </w:tcPr>
+          <w:p>
+            <w:proofErr w:type="spellStart"/>
+            <w:proofErr w:type="gramStart"/>
+            <w:r>
+              <w:t>nextRow</w:t>
+            </w:r>
+            <w:proofErr w:type="spellEnd"/>
+            <w:proofErr w:type="gramEnd"/>
+            <w:r>
+              <w:t xml:space="preserve"> = row-1=0</w:t>
+            </w:r>
+          </w:p>
+          <w:p>
+            <w:proofErr w:type="spellStart"/>
+            <w:proofErr w:type="gramStart"/>
+            <w:r>
+              <w:t>nextCol</w:t>
+            </w:r>
+            <w:proofErr w:type="spellEnd"/>
+            <w:proofErr w:type="gramEnd"/>
+            <w:r>
+              <w:t xml:space="preserve"> = col+1=2</w:t>
+            </w:r>
+          </w:p>
+        </w:tc>
+        <w:tc>
+          <w:tcPr>
+            <w:tcW w:w="4770" w:type="dxa"/>
+          </w:tcPr>
+          <w:p>
+            <w:proofErr w:type="gramStart"/>
+            <w:r>
+              <w:t>A[</w:t>
+            </w:r>
+            <w:proofErr w:type="gramEnd"/>
+            <w:r>
+              <w:t>0][2]=6</w:t>
+            </w:r>
+          </w:p>
+          <w:p>
+            <w:proofErr w:type="gramStart"/>
+            <w:r>
+              <w:t>row</w:t>
+            </w:r>
+            <w:proofErr w:type="gramEnd"/>
+            <w:r>
+              <w:t>=0</w:t>
+            </w:r>
+          </w:p>
+          <w:p>
+            <w:proofErr w:type="gramStart"/>
+            <w:r>
+              <w:t>col</w:t>
+            </w:r>
+            <w:proofErr w:type="gramEnd"/>
+            <w:r>
+              <w:t>=2</w:t>
+            </w:r>
+          </w:p>
+        </w:tc>
+      </w:tr>
+    </w:tbl>
+    <w:p>
+      <w:pPr>
+        <w:pBdr>
+          <w:top w:val="single" w:sz="4" w:space="1" w:color="auto"/>
+        </w:pBdr>
+      </w:pPr>
+    </w:p>
+    <w:p>
+      <w:pPr>
+        <w:pBdr>
+          <w:top w:val="single" w:sz="4" w:space="1" w:color="auto"/>
+        </w:pBdr>
+      </w:pPr>
+    </w:p>
+    <w:p/>
     <w:sectPr>
       <w:pgSz w:w="12240" w:h="15840"/>
       <w:pgMar w:top="1440" w:right="1800" w:bottom="1440" w:left="1800" w:header="720" w:footer="720" w:gutter="0"/>

</xml_diff>

<commit_message>
added GreyScale from ex. 2.19
</commit_message>
<xml_diff>
--- a/module2.docx
+++ b/module2.docx
@@ -7781,8 +7781,6 @@
       <w:r>
         <w:t>The program prints two images. The original is crisper because it is based on 5-times as many pixels as the shrunk image. Obviously, the transition from pixel to pixel is 5 times smoother in the original.</w:t>
       </w:r>
-      <w:bookmarkStart w:id="0" w:name="_GoBack"/>
-      <w:bookmarkEnd w:id="0"/>
     </w:p>
     <w:p/>
     <w:p>
@@ -7801,6 +7799,37 @@
       <w:r>
         <w:t>.</w:t>
       </w:r>
+    </w:p>
+    <w:p/>
+    <w:p/>
+    <w:p>
+      <w:pPr>
+        <w:pBdr>
+          <w:top w:val="single" w:sz="4" w:space="1" w:color="auto"/>
+        </w:pBdr>
+      </w:pPr>
+    </w:p>
+    <w:p>
+      <w:pPr>
+        <w:pBdr>
+          <w:top w:val="single" w:sz="4" w:space="1" w:color="auto"/>
+        </w:pBdr>
+      </w:pPr>
+      <w:r>
+        <w:t>Ex. 2.19</w:t>
+      </w:r>
+    </w:p>
+    <w:p>
+      <w:r>
+        <w:t>Albert Einstein Memorial outside of the National Academy of Sciences Building in Washington, D.C.</w:t>
+      </w:r>
+    </w:p>
+    <w:p/>
+    <w:p/>
+    <w:p/>
+    <w:p>
+      <w:bookmarkStart w:id="0" w:name="_GoBack"/>
+      <w:bookmarkEnd w:id="0"/>
     </w:p>
     <w:sectPr>
       <w:pgSz w:w="12240" w:h="15840"/>

</xml_diff>

<commit_message>
add LinearMap ex. 2.21
</commit_message>
<xml_diff>
--- a/module2.docx
+++ b/module2.docx
@@ -3644,11 +3644,16 @@
         <w:t xml:space="preserve">below </w:t>
       </w:r>
       <w:r>
-        <w:t>the current number, which 15</w:t>
+        <w:t xml:space="preserve">the current number, which </w:t>
+      </w:r>
+      <w:proofErr w:type="gramStart"/>
+      <w:r>
+        <w:t>15</w:t>
       </w:r>
       <w:r>
         <w:t>.</w:t>
       </w:r>
+      <w:proofErr w:type="gramEnd"/>
     </w:p>
     <w:tbl>
       <w:tblPr>
@@ -6559,9 +6564,11 @@
             <w:tcW w:w="918" w:type="dxa"/>
           </w:tcPr>
           <w:p>
+            <w:proofErr w:type="gramStart"/>
             <w:r>
               <w:t>n</w:t>
             </w:r>
+            <w:proofErr w:type="gramEnd"/>
           </w:p>
         </w:tc>
         <w:tc>
@@ -6570,7 +6577,20 @@
           </w:tcPr>
           <w:p>
             <w:r>
-              <w:t>In computeNext(N)</w:t>
+              <w:t xml:space="preserve">In </w:t>
+            </w:r>
+            <w:proofErr w:type="spellStart"/>
+            <w:proofErr w:type="gramStart"/>
+            <w:r>
+              <w:t>computeNext</w:t>
+            </w:r>
+            <w:proofErr w:type="spellEnd"/>
+            <w:r>
+              <w:t>(</w:t>
+            </w:r>
+            <w:proofErr w:type="gramEnd"/>
+            <w:r>
+              <w:t>N)</w:t>
             </w:r>
           </w:p>
         </w:tc>
@@ -6580,8 +6600,18 @@
           </w:tcPr>
           <w:p>
             <w:r>
-              <w:t>In generateSquare(</w:t>
-            </w:r>
+              <w:t xml:space="preserve">In </w:t>
+            </w:r>
+            <w:proofErr w:type="spellStart"/>
+            <w:proofErr w:type="gramStart"/>
+            <w:r>
+              <w:t>generateSquare</w:t>
+            </w:r>
+            <w:proofErr w:type="spellEnd"/>
+            <w:r>
+              <w:t>(</w:t>
+            </w:r>
+            <w:proofErr w:type="gramEnd"/>
             <w:r>
               <w:t>N</w:t>
             </w:r>
@@ -6607,13 +6637,27 @@
             <w:tcW w:w="3060" w:type="dxa"/>
           </w:tcPr>
           <w:p>
-            <w:r>
-              <w:t>nextRow = N-1=2</w:t>
-            </w:r>
-          </w:p>
-          <w:p>
-            <w:r>
-              <w:t>nextCol = col+1=2</w:t>
+            <w:proofErr w:type="spellStart"/>
+            <w:proofErr w:type="gramStart"/>
+            <w:r>
+              <w:t>nextRow</w:t>
+            </w:r>
+            <w:proofErr w:type="spellEnd"/>
+            <w:proofErr w:type="gramEnd"/>
+            <w:r>
+              <w:t xml:space="preserve"> = N-1=2</w:t>
+            </w:r>
+          </w:p>
+          <w:p>
+            <w:proofErr w:type="spellStart"/>
+            <w:proofErr w:type="gramStart"/>
+            <w:r>
+              <w:t>nextCol</w:t>
+            </w:r>
+            <w:proofErr w:type="spellEnd"/>
+            <w:proofErr w:type="gramEnd"/>
+            <w:r>
+              <w:t xml:space="preserve"> = col+1=2</w:t>
             </w:r>
           </w:p>
         </w:tc>
@@ -6622,18 +6666,33 @@
             <w:tcW w:w="4770" w:type="dxa"/>
           </w:tcPr>
           <w:p>
-            <w:r>
-              <w:t>A[2][2] = 2</w:t>
-            </w:r>
-          </w:p>
-          <w:p>
-            <w:r>
-              <w:t>row = 2</w:t>
-            </w:r>
-          </w:p>
-          <w:p>
-            <w:r>
-              <w:t xml:space="preserve">col = 2 </w:t>
+            <w:proofErr w:type="gramStart"/>
+            <w:r>
+              <w:t>A[</w:t>
+            </w:r>
+            <w:proofErr w:type="gramEnd"/>
+            <w:r>
+              <w:t>2][2] = 2</w:t>
+            </w:r>
+          </w:p>
+          <w:p>
+            <w:proofErr w:type="gramStart"/>
+            <w:r>
+              <w:t>row</w:t>
+            </w:r>
+            <w:proofErr w:type="gramEnd"/>
+            <w:r>
+              <w:t xml:space="preserve"> = 2</w:t>
+            </w:r>
+          </w:p>
+          <w:p>
+            <w:proofErr w:type="gramStart"/>
+            <w:r>
+              <w:t>col</w:t>
+            </w:r>
+            <w:proofErr w:type="gramEnd"/>
+            <w:r>
+              <w:t xml:space="preserve"> = 2 </w:t>
             </w:r>
           </w:p>
         </w:tc>
@@ -6654,13 +6713,27 @@
             <w:tcW w:w="3060" w:type="dxa"/>
           </w:tcPr>
           <w:p>
-            <w:r>
-              <w:t>nextRow = row-1=1</w:t>
-            </w:r>
-          </w:p>
-          <w:p>
-            <w:r>
-              <w:t>nextCol = 0</w:t>
+            <w:proofErr w:type="spellStart"/>
+            <w:proofErr w:type="gramStart"/>
+            <w:r>
+              <w:t>nextRow</w:t>
+            </w:r>
+            <w:proofErr w:type="spellEnd"/>
+            <w:proofErr w:type="gramEnd"/>
+            <w:r>
+              <w:t xml:space="preserve"> = row-1=1</w:t>
+            </w:r>
+          </w:p>
+          <w:p>
+            <w:proofErr w:type="spellStart"/>
+            <w:proofErr w:type="gramStart"/>
+            <w:r>
+              <w:t>nextCol</w:t>
+            </w:r>
+            <w:proofErr w:type="spellEnd"/>
+            <w:proofErr w:type="gramEnd"/>
+            <w:r>
+              <w:t xml:space="preserve"> = 0</w:t>
             </w:r>
           </w:p>
         </w:tc>
@@ -6669,18 +6742,33 @@
             <w:tcW w:w="4770" w:type="dxa"/>
           </w:tcPr>
           <w:p>
-            <w:r>
-              <w:t>A[1][0] = 3</w:t>
-            </w:r>
-          </w:p>
-          <w:p>
-            <w:r>
-              <w:t>row = 1</w:t>
-            </w:r>
-          </w:p>
-          <w:p>
-            <w:r>
-              <w:t>col = 0</w:t>
+            <w:proofErr w:type="gramStart"/>
+            <w:r>
+              <w:t>A[</w:t>
+            </w:r>
+            <w:proofErr w:type="gramEnd"/>
+            <w:r>
+              <w:t>1][0] = 3</w:t>
+            </w:r>
+          </w:p>
+          <w:p>
+            <w:proofErr w:type="gramStart"/>
+            <w:r>
+              <w:t>row</w:t>
+            </w:r>
+            <w:proofErr w:type="gramEnd"/>
+            <w:r>
+              <w:t xml:space="preserve"> = 1</w:t>
+            </w:r>
+          </w:p>
+          <w:p>
+            <w:proofErr w:type="gramStart"/>
+            <w:r>
+              <w:t>col</w:t>
+            </w:r>
+            <w:proofErr w:type="gramEnd"/>
+            <w:r>
+              <w:t xml:space="preserve"> = 0</w:t>
             </w:r>
           </w:p>
         </w:tc>
@@ -6701,13 +6789,27 @@
             <w:tcW w:w="3060" w:type="dxa"/>
           </w:tcPr>
           <w:p>
-            <w:r>
-              <w:t>nextRow = row-1=0</w:t>
-            </w:r>
-          </w:p>
-          <w:p>
-            <w:r>
-              <w:t>nextCol = col+1=1</w:t>
+            <w:proofErr w:type="spellStart"/>
+            <w:proofErr w:type="gramStart"/>
+            <w:r>
+              <w:t>nextRow</w:t>
+            </w:r>
+            <w:proofErr w:type="spellEnd"/>
+            <w:proofErr w:type="gramEnd"/>
+            <w:r>
+              <w:t xml:space="preserve"> = row-1=0</w:t>
+            </w:r>
+          </w:p>
+          <w:p>
+            <w:proofErr w:type="spellStart"/>
+            <w:proofErr w:type="gramStart"/>
+            <w:r>
+              <w:t>nextCol</w:t>
+            </w:r>
+            <w:proofErr w:type="spellEnd"/>
+            <w:proofErr w:type="gramEnd"/>
+            <w:r>
+              <w:t xml:space="preserve"> = col+1=1</w:t>
             </w:r>
           </w:p>
         </w:tc>
@@ -6716,33 +6818,67 @@
             <w:tcW w:w="4770" w:type="dxa"/>
           </w:tcPr>
           <w:p>
-            <w:r>
-              <w:t>A[0][1] != 0</w:t>
-            </w:r>
-          </w:p>
-          <w:p>
-            <w:r>
-              <w:t>nextRow = row+1 = 2</w:t>
-            </w:r>
-          </w:p>
-          <w:p>
-            <w:r>
-              <w:t>nextCol = col = 0</w:t>
-            </w:r>
-          </w:p>
-          <w:p>
-            <w:r>
-              <w:t>A[2][0]=4</w:t>
-            </w:r>
-          </w:p>
-          <w:p>
-            <w:r>
-              <w:t>row=2</w:t>
-            </w:r>
-          </w:p>
-          <w:p>
-            <w:r>
-              <w:t>col=0</w:t>
+            <w:proofErr w:type="gramStart"/>
+            <w:r>
+              <w:t>A[</w:t>
+            </w:r>
+            <w:proofErr w:type="gramEnd"/>
+            <w:r>
+              <w:t>0][1] != 0</w:t>
+            </w:r>
+          </w:p>
+          <w:p>
+            <w:proofErr w:type="spellStart"/>
+            <w:proofErr w:type="gramStart"/>
+            <w:r>
+              <w:t>nextRow</w:t>
+            </w:r>
+            <w:proofErr w:type="spellEnd"/>
+            <w:proofErr w:type="gramEnd"/>
+            <w:r>
+              <w:t xml:space="preserve"> = row+1 = 2</w:t>
+            </w:r>
+          </w:p>
+          <w:p>
+            <w:proofErr w:type="spellStart"/>
+            <w:proofErr w:type="gramStart"/>
+            <w:r>
+              <w:t>nextCol</w:t>
+            </w:r>
+            <w:proofErr w:type="spellEnd"/>
+            <w:proofErr w:type="gramEnd"/>
+            <w:r>
+              <w:t xml:space="preserve"> = col = 0</w:t>
+            </w:r>
+          </w:p>
+          <w:p>
+            <w:proofErr w:type="gramStart"/>
+            <w:r>
+              <w:t>A[</w:t>
+            </w:r>
+            <w:proofErr w:type="gramEnd"/>
+            <w:r>
+              <w:t>2][0]=4</w:t>
+            </w:r>
+          </w:p>
+          <w:p>
+            <w:proofErr w:type="gramStart"/>
+            <w:r>
+              <w:t>row</w:t>
+            </w:r>
+            <w:proofErr w:type="gramEnd"/>
+            <w:r>
+              <w:t>=2</w:t>
+            </w:r>
+          </w:p>
+          <w:p>
+            <w:proofErr w:type="gramStart"/>
+            <w:r>
+              <w:t>col</w:t>
+            </w:r>
+            <w:proofErr w:type="gramEnd"/>
+            <w:r>
+              <w:t>=0</w:t>
             </w:r>
           </w:p>
         </w:tc>
@@ -6763,13 +6899,27 @@
             <w:tcW w:w="3060" w:type="dxa"/>
           </w:tcPr>
           <w:p>
-            <w:r>
-              <w:t>nextRow = row-1=1</w:t>
-            </w:r>
-          </w:p>
-          <w:p>
-            <w:r>
-              <w:t>nextCol = col+1=1</w:t>
+            <w:proofErr w:type="spellStart"/>
+            <w:proofErr w:type="gramStart"/>
+            <w:r>
+              <w:t>nextRow</w:t>
+            </w:r>
+            <w:proofErr w:type="spellEnd"/>
+            <w:proofErr w:type="gramEnd"/>
+            <w:r>
+              <w:t xml:space="preserve"> = row-1=1</w:t>
+            </w:r>
+          </w:p>
+          <w:p>
+            <w:proofErr w:type="spellStart"/>
+            <w:proofErr w:type="gramStart"/>
+            <w:r>
+              <w:t>nextCol</w:t>
+            </w:r>
+            <w:proofErr w:type="spellEnd"/>
+            <w:proofErr w:type="gramEnd"/>
+            <w:r>
+              <w:t xml:space="preserve"> = col+1=1</w:t>
             </w:r>
           </w:p>
         </w:tc>
@@ -6778,18 +6928,33 @@
             <w:tcW w:w="4770" w:type="dxa"/>
           </w:tcPr>
           <w:p>
-            <w:r>
-              <w:t>A[1][1] = 5</w:t>
-            </w:r>
-          </w:p>
-          <w:p>
-            <w:r>
-              <w:t>row=1</w:t>
-            </w:r>
-          </w:p>
-          <w:p>
-            <w:r>
-              <w:t>col=1</w:t>
+            <w:proofErr w:type="gramStart"/>
+            <w:r>
+              <w:t>A[</w:t>
+            </w:r>
+            <w:proofErr w:type="gramEnd"/>
+            <w:r>
+              <w:t>1][1] = 5</w:t>
+            </w:r>
+          </w:p>
+          <w:p>
+            <w:proofErr w:type="gramStart"/>
+            <w:r>
+              <w:t>row</w:t>
+            </w:r>
+            <w:proofErr w:type="gramEnd"/>
+            <w:r>
+              <w:t>=1</w:t>
+            </w:r>
+          </w:p>
+          <w:p>
+            <w:proofErr w:type="gramStart"/>
+            <w:r>
+              <w:t>col</w:t>
+            </w:r>
+            <w:proofErr w:type="gramEnd"/>
+            <w:r>
+              <w:t>=1</w:t>
             </w:r>
           </w:p>
         </w:tc>
@@ -6810,13 +6975,27 @@
             <w:tcW w:w="3060" w:type="dxa"/>
           </w:tcPr>
           <w:p>
-            <w:r>
-              <w:t>nextRow = row-1=0</w:t>
-            </w:r>
-          </w:p>
-          <w:p>
-            <w:r>
-              <w:t>nextCol = col+1=2</w:t>
+            <w:proofErr w:type="spellStart"/>
+            <w:proofErr w:type="gramStart"/>
+            <w:r>
+              <w:t>nextRow</w:t>
+            </w:r>
+            <w:proofErr w:type="spellEnd"/>
+            <w:proofErr w:type="gramEnd"/>
+            <w:r>
+              <w:t xml:space="preserve"> = row-1=0</w:t>
+            </w:r>
+          </w:p>
+          <w:p>
+            <w:proofErr w:type="spellStart"/>
+            <w:proofErr w:type="gramStart"/>
+            <w:r>
+              <w:t>nextCol</w:t>
+            </w:r>
+            <w:proofErr w:type="spellEnd"/>
+            <w:proofErr w:type="gramEnd"/>
+            <w:r>
+              <w:t xml:space="preserve"> = col+1=2</w:t>
             </w:r>
           </w:p>
         </w:tc>
@@ -6825,18 +7004,33 @@
             <w:tcW w:w="4770" w:type="dxa"/>
           </w:tcPr>
           <w:p>
-            <w:r>
-              <w:t>A[0][2]=6</w:t>
-            </w:r>
-          </w:p>
-          <w:p>
-            <w:r>
-              <w:t>row=0</w:t>
-            </w:r>
-          </w:p>
-          <w:p>
-            <w:r>
-              <w:t>col=2</w:t>
+            <w:proofErr w:type="gramStart"/>
+            <w:r>
+              <w:t>A[</w:t>
+            </w:r>
+            <w:proofErr w:type="gramEnd"/>
+            <w:r>
+              <w:t>0][2]=6</w:t>
+            </w:r>
+          </w:p>
+          <w:p>
+            <w:proofErr w:type="gramStart"/>
+            <w:r>
+              <w:t>row</w:t>
+            </w:r>
+            <w:proofErr w:type="gramEnd"/>
+            <w:r>
+              <w:t>=0</w:t>
+            </w:r>
+          </w:p>
+          <w:p>
+            <w:proofErr w:type="gramStart"/>
+            <w:r>
+              <w:t>col</w:t>
+            </w:r>
+            <w:proofErr w:type="gramEnd"/>
+            <w:r>
+              <w:t>=2</w:t>
             </w:r>
           </w:p>
         </w:tc>
@@ -6891,8 +7085,13 @@
         <w:t>Just by reading</w:t>
       </w:r>
       <w:r>
-        <w:t xml:space="preserve"> System.out.println</w:t>
+        <w:t xml:space="preserve"> </w:t>
       </w:r>
+      <w:proofErr w:type="spellStart"/>
+      <w:r>
+        <w:t>System.out.println</w:t>
+      </w:r>
+      <w:proofErr w:type="spellEnd"/>
       <w:r>
         <w:t>:</w:t>
       </w:r>
@@ -6911,7 +7110,23 @@
         </w:pBdr>
       </w:pPr>
       <w:r>
-        <w:t>(A.length) should print 2.</w:t>
+        <w:t>(</w:t>
+      </w:r>
+      <w:proofErr w:type="spellStart"/>
+      <w:r>
+        <w:t>A.length</w:t>
+      </w:r>
+      <w:proofErr w:type="spellEnd"/>
+      <w:r>
+        <w:t xml:space="preserve">) </w:t>
+      </w:r>
+      <w:proofErr w:type="gramStart"/>
+      <w:r>
+        <w:t>should</w:t>
+      </w:r>
+      <w:proofErr w:type="gramEnd"/>
+      <w:r>
+        <w:t xml:space="preserve"> print 2.</w:t>
       </w:r>
     </w:p>
     <w:p>
@@ -6921,7 +7136,15 @@
         </w:pBdr>
       </w:pPr>
       <w:r>
-        <w:t>(A[0].length) should print 3.</w:t>
+        <w:t>(</w:t>
+      </w:r>
+      <w:proofErr w:type="gramStart"/>
+      <w:r>
+        <w:t>A[</w:t>
+      </w:r>
+      <w:proofErr w:type="gramEnd"/>
+      <w:r>
+        <w:t>0].length) should print 3.</w:t>
       </w:r>
     </w:p>
     <w:p>
@@ -6931,7 +7154,15 @@
         </w:pBdr>
       </w:pPr>
       <w:r>
-        <w:t>(A[0][0].length) should print 4.</w:t>
+        <w:t>(</w:t>
+      </w:r>
+      <w:proofErr w:type="gramStart"/>
+      <w:r>
+        <w:t>A[</w:t>
+      </w:r>
+      <w:proofErr w:type="gramEnd"/>
+      <w:r>
+        <w:t>0][0].length) should print 4.</w:t>
       </w:r>
     </w:p>
     <w:p/>
@@ -6966,8 +7197,29 @@
           <w:top w:val="single" w:sz="4" w:space="1" w:color="auto"/>
         </w:pBdr>
       </w:pPr>
+      <w:proofErr w:type="gramStart"/>
       <w:r>
-        <w:t>multiplier=numRows/numTargetRows=600/(600*0.2)</w:t>
+        <w:t>multiplier</w:t>
+      </w:r>
+      <w:proofErr w:type="gramEnd"/>
+      <w:r>
+        <w:t>=</w:t>
+      </w:r>
+      <w:proofErr w:type="spellStart"/>
+      <w:r>
+        <w:t>numRows</w:t>
+      </w:r>
+      <w:proofErr w:type="spellEnd"/>
+      <w:r>
+        <w:t>/</w:t>
+      </w:r>
+      <w:proofErr w:type="spellStart"/>
+      <w:r>
+        <w:t>numTargetRows</w:t>
+      </w:r>
+      <w:proofErr w:type="spellEnd"/>
+      <w:r>
+        <w:t>=600/(600*0.2)</w:t>
       </w:r>
       <w:r>
         <w:t>=5</w:t>
@@ -6998,9 +7250,13 @@
             <w:tcW w:w="918" w:type="dxa"/>
           </w:tcPr>
           <w:p>
+            <w:proofErr w:type="spellStart"/>
+            <w:proofErr w:type="gramStart"/>
             <w:r>
               <w:t>i</w:t>
             </w:r>
+            <w:proofErr w:type="spellEnd"/>
+            <w:proofErr w:type="gramEnd"/>
           </w:p>
         </w:tc>
         <w:tc>
@@ -7008,9 +7264,11 @@
             <w:tcW w:w="720" w:type="dxa"/>
           </w:tcPr>
           <w:p>
+            <w:proofErr w:type="gramStart"/>
             <w:r>
               <w:t>j</w:t>
             </w:r>
+            <w:proofErr w:type="gramEnd"/>
           </w:p>
         </w:tc>
         <w:tc>
@@ -7018,11 +7276,23 @@
             <w:tcW w:w="2803" w:type="dxa"/>
           </w:tcPr>
           <w:p>
+            <w:proofErr w:type="spellStart"/>
+            <w:proofErr w:type="gramStart"/>
             <w:r>
               <w:t>originalRow</w:t>
             </w:r>
-            <w:r>
-              <w:t>=i*multiplier</w:t>
+            <w:proofErr w:type="spellEnd"/>
+            <w:proofErr w:type="gramEnd"/>
+            <w:r>
+              <w:t>=</w:t>
+            </w:r>
+            <w:proofErr w:type="spellStart"/>
+            <w:r>
+              <w:t>i</w:t>
+            </w:r>
+            <w:proofErr w:type="spellEnd"/>
+            <w:r>
+              <w:t>*multiplier</w:t>
             </w:r>
           </w:p>
         </w:tc>
@@ -7031,12 +7301,21 @@
             <w:tcW w:w="2598" w:type="dxa"/>
           </w:tcPr>
           <w:p>
+            <w:proofErr w:type="spellStart"/>
+            <w:proofErr w:type="gramStart"/>
             <w:r>
               <w:t>originalCol</w:t>
             </w:r>
-            <w:r>
-              <w:t>=j*multplier</w:t>
-            </w:r>
+            <w:proofErr w:type="spellEnd"/>
+            <w:proofErr w:type="gramEnd"/>
+            <w:r>
+              <w:t>=j*</w:t>
+            </w:r>
+            <w:proofErr w:type="spellStart"/>
+            <w:r>
+              <w:t>multplier</w:t>
+            </w:r>
+            <w:proofErr w:type="spellEnd"/>
           </w:p>
         </w:tc>
       </w:tr>
@@ -7785,7 +8064,41 @@
     <w:p/>
     <w:p>
       <w:r>
-        <w:t xml:space="preserve">With System.out.println (shrunkPixels[i][j]), the program prints the addresses of the rows multiplied by columns of the 3D array shrunkPixels. </w:t>
+        <w:t xml:space="preserve">With </w:t>
+      </w:r>
+      <w:proofErr w:type="spellStart"/>
+      <w:r>
+        <w:t>System.out.println</w:t>
+      </w:r>
+      <w:proofErr w:type="spellEnd"/>
+      <w:r>
+        <w:t xml:space="preserve"> (</w:t>
+      </w:r>
+      <w:proofErr w:type="spellStart"/>
+      <w:proofErr w:type="gramStart"/>
+      <w:r>
+        <w:t>shrunkPixels</w:t>
+      </w:r>
+      <w:proofErr w:type="spellEnd"/>
+      <w:r>
+        <w:t>[</w:t>
+      </w:r>
+      <w:proofErr w:type="spellStart"/>
+      <w:proofErr w:type="gramEnd"/>
+      <w:r>
+        <w:t>i</w:t>
+      </w:r>
+      <w:proofErr w:type="spellEnd"/>
+      <w:r>
+        <w:t xml:space="preserve">][j]), the program prints the addresses of the rows multiplied by columns of the 3D array </w:t>
+      </w:r>
+      <w:proofErr w:type="spellStart"/>
+      <w:r>
+        <w:t>shrunkPixels</w:t>
+      </w:r>
+      <w:proofErr w:type="spellEnd"/>
+      <w:r>
+        <w:t xml:space="preserve">. </w:t>
       </w:r>
       <w:r>
         <w:t>In turn these addresses should point to the values in the third dimension of this array, the values specifying the color scheme of each of the pixel</w:t>
@@ -7820,13 +8133,648 @@
       </w:r>
     </w:p>
     <w:p>
+      <w:proofErr w:type="gramStart"/>
       <w:r>
         <w:t>Albert Einstein Memorial outside of the National Academy of Sciences Building in Washington, D.C.</w:t>
       </w:r>
+      <w:proofErr w:type="gramEnd"/>
     </w:p>
     <w:p/>
     <w:p/>
     <w:p/>
+    <w:p/>
+    <w:p>
+      <w:pPr>
+        <w:pBdr>
+          <w:top w:val="single" w:sz="4" w:space="1" w:color="auto"/>
+        </w:pBdr>
+      </w:pPr>
+    </w:p>
+    <w:p>
+      <w:pPr>
+        <w:pBdr>
+          <w:top w:val="single" w:sz="4" w:space="1" w:color="auto"/>
+        </w:pBdr>
+      </w:pPr>
+      <w:r>
+        <w:t>Ex. 2.21</w:t>
+      </w:r>
+    </w:p>
+    <w:p>
+      <w:pPr>
+        <w:pBdr>
+          <w:top w:val="single" w:sz="4" w:space="1" w:color="auto"/>
+        </w:pBdr>
+      </w:pPr>
+    </w:p>
+    <w:p>
+      <w:pPr>
+        <w:pBdr>
+          <w:top w:val="single" w:sz="4" w:space="1" w:color="auto"/>
+        </w:pBdr>
+      </w:pPr>
+      <w:r>
+        <w:t>I can’t recognize the person in the picture.</w:t>
+      </w:r>
+    </w:p>
+    <w:p>
+      <w:pPr>
+        <w:pBdr>
+          <w:top w:val="single" w:sz="4" w:space="1" w:color="auto"/>
+        </w:pBdr>
+      </w:pPr>
+    </w:p>
+    <w:tbl>
+      <w:tblPr>
+        <w:tblStyle w:val="TableGrid"/>
+        <w:tblW w:w="0" w:type="auto"/>
+        <w:tblLook w:val="04A0" w:firstRow="1" w:lastRow="0" w:firstColumn="1" w:lastColumn="0" w:noHBand="0" w:noVBand="1"/>
+      </w:tblPr>
+      <w:tblGrid>
+        <w:gridCol w:w="1908"/>
+        <w:gridCol w:w="6948"/>
+      </w:tblGrid>
+      <w:tr>
+        <w:tc>
+          <w:tcPr>
+            <w:tcW w:w="1908" w:type="dxa"/>
+          </w:tcPr>
+          <w:p>
+            <w:proofErr w:type="gramStart"/>
+            <w:r>
+              <w:t>a</w:t>
+            </w:r>
+            <w:proofErr w:type="gramEnd"/>
+            <w:r>
+              <w:t>=0.1, b=0.0</w:t>
+            </w:r>
+          </w:p>
+        </w:tc>
+        <w:tc>
+          <w:tcPr>
+            <w:tcW w:w="6948" w:type="dxa"/>
+          </w:tcPr>
+          <w:p>
+            <w:r>
+              <w:rPr>
+                <w:noProof/>
+              </w:rPr>
+              <w:drawing>
+                <wp:inline distT="0" distB="0" distL="0" distR="0" wp14:anchorId="080FD6F0" wp14:editId="5731F37B">
+                  <wp:extent cx="1790463" cy="666750"/>
+                  <wp:effectExtent l="0" t="0" r="0" b="0"/>
+                  <wp:docPr id="2" name="Picture 2" descr="Macintosh HD:private:var:folders:9j:78tf_jy567vd4zhdp8vys_9h0000gp:T:TemporaryItems:Screen Shot 2023-01-15 at 12.37.53 PM.png"/>
+                  <wp:cNvGraphicFramePr>
+                    <a:graphicFrameLocks xmlns:a="http://schemas.openxmlformats.org/drawingml/2006/main" noChangeAspect="1"/>
+                  </wp:cNvGraphicFramePr>
+                  <a:graphic xmlns:a="http://schemas.openxmlformats.org/drawingml/2006/main">
+                    <a:graphicData uri="http://schemas.openxmlformats.org/drawingml/2006/picture">
+                      <pic:pic xmlns:pic="http://schemas.openxmlformats.org/drawingml/2006/picture">
+                        <pic:nvPicPr>
+                          <pic:cNvPr id="0" name="Picture 1" descr="Macintosh HD:private:var:folders:9j:78tf_jy567vd4zhdp8vys_9h0000gp:T:TemporaryItems:Screen Shot 2023-01-15 at 12.37.53 PM.png"/>
+                          <pic:cNvPicPr>
+                            <a:picLocks noChangeAspect="1" noChangeArrowheads="1"/>
+                          </pic:cNvPicPr>
+                        </pic:nvPicPr>
+                        <pic:blipFill>
+                          <a:blip r:embed="rId5">
+                            <a:extLst>
+                              <a:ext uri="{28A0092B-C50C-407E-A947-70E740481C1C}">
+                                <a14:useLocalDpi xmlns:a14="http://schemas.microsoft.com/office/drawing/2010/main" val="0"/>
+                              </a:ext>
+                            </a:extLst>
+                          </a:blip>
+                          <a:srcRect/>
+                          <a:stretch>
+                            <a:fillRect/>
+                          </a:stretch>
+                        </pic:blipFill>
+                        <pic:spPr bwMode="auto">
+                          <a:xfrm>
+                            <a:off x="0" y="0"/>
+                            <a:ext cx="1791492" cy="667133"/>
+                          </a:xfrm>
+                          <a:prstGeom prst="rect">
+                            <a:avLst/>
+                          </a:prstGeom>
+                          <a:noFill/>
+                          <a:ln>
+                            <a:noFill/>
+                          </a:ln>
+                        </pic:spPr>
+                      </pic:pic>
+                    </a:graphicData>
+                  </a:graphic>
+                </wp:inline>
+              </w:drawing>
+            </w:r>
+          </w:p>
+        </w:tc>
+      </w:tr>
+      <w:tr>
+        <w:tc>
+          <w:tcPr>
+            <w:tcW w:w="1908" w:type="dxa"/>
+          </w:tcPr>
+          <w:p>
+            <w:proofErr w:type="gramStart"/>
+            <w:r>
+              <w:t>a</w:t>
+            </w:r>
+            <w:proofErr w:type="gramEnd"/>
+            <w:r>
+              <w:t>=</w:t>
+            </w:r>
+            <w:r>
+              <w:t>1.5</w:t>
+            </w:r>
+            <w:r>
+              <w:t>, b=0.0</w:t>
+            </w:r>
+          </w:p>
+        </w:tc>
+        <w:tc>
+          <w:tcPr>
+            <w:tcW w:w="6948" w:type="dxa"/>
+          </w:tcPr>
+          <w:p>
+            <w:r>
+              <w:rPr>
+                <w:noProof/>
+              </w:rPr>
+              <w:drawing>
+                <wp:inline distT="0" distB="0" distL="0" distR="0" wp14:anchorId="3A4812D5" wp14:editId="66C58600">
+                  <wp:extent cx="1873250" cy="705453"/>
+                  <wp:effectExtent l="0" t="0" r="6350" b="6350"/>
+                  <wp:docPr id="3" name="Picture 3" descr="Macintosh HD:private:var:folders:9j:78tf_jy567vd4zhdp8vys_9h0000gp:T:TemporaryItems:Screen Shot 2023-01-15 at 12.39.07 PM.png"/>
+                  <wp:cNvGraphicFramePr>
+                    <a:graphicFrameLocks xmlns:a="http://schemas.openxmlformats.org/drawingml/2006/main" noChangeAspect="1"/>
+                  </wp:cNvGraphicFramePr>
+                  <a:graphic xmlns:a="http://schemas.openxmlformats.org/drawingml/2006/main">
+                    <a:graphicData uri="http://schemas.openxmlformats.org/drawingml/2006/picture">
+                      <pic:pic xmlns:pic="http://schemas.openxmlformats.org/drawingml/2006/picture">
+                        <pic:nvPicPr>
+                          <pic:cNvPr id="0" name="Picture 2" descr="Macintosh HD:private:var:folders:9j:78tf_jy567vd4zhdp8vys_9h0000gp:T:TemporaryItems:Screen Shot 2023-01-15 at 12.39.07 PM.png"/>
+                          <pic:cNvPicPr>
+                            <a:picLocks noChangeAspect="1" noChangeArrowheads="1"/>
+                          </pic:cNvPicPr>
+                        </pic:nvPicPr>
+                        <pic:blipFill>
+                          <a:blip r:embed="rId6">
+                            <a:extLst>
+                              <a:ext uri="{28A0092B-C50C-407E-A947-70E740481C1C}">
+                                <a14:useLocalDpi xmlns:a14="http://schemas.microsoft.com/office/drawing/2010/main" val="0"/>
+                              </a:ext>
+                            </a:extLst>
+                          </a:blip>
+                          <a:srcRect/>
+                          <a:stretch>
+                            <a:fillRect/>
+                          </a:stretch>
+                        </pic:blipFill>
+                        <pic:spPr bwMode="auto">
+                          <a:xfrm>
+                            <a:off x="0" y="0"/>
+                            <a:ext cx="1873715" cy="705628"/>
+                          </a:xfrm>
+                          <a:prstGeom prst="rect">
+                            <a:avLst/>
+                          </a:prstGeom>
+                          <a:noFill/>
+                          <a:ln>
+                            <a:noFill/>
+                          </a:ln>
+                        </pic:spPr>
+                      </pic:pic>
+                    </a:graphicData>
+                  </a:graphic>
+                </wp:inline>
+              </w:drawing>
+            </w:r>
+          </w:p>
+        </w:tc>
+      </w:tr>
+      <w:tr>
+        <w:tc>
+          <w:tcPr>
+            <w:tcW w:w="1908" w:type="dxa"/>
+          </w:tcPr>
+          <w:p>
+            <w:proofErr w:type="gramStart"/>
+            <w:r>
+              <w:t>a</w:t>
+            </w:r>
+            <w:proofErr w:type="gramEnd"/>
+            <w:r>
+              <w:t>=3.0, b=0.0</w:t>
+            </w:r>
+          </w:p>
+        </w:tc>
+        <w:tc>
+          <w:tcPr>
+            <w:tcW w:w="6948" w:type="dxa"/>
+          </w:tcPr>
+          <w:p>
+            <w:r>
+              <w:rPr>
+                <w:noProof/>
+              </w:rPr>
+              <w:drawing>
+                <wp:inline distT="0" distB="0" distL="0" distR="0" wp14:anchorId="3F7C2287" wp14:editId="14D31634">
+                  <wp:extent cx="1758950" cy="652218"/>
+                  <wp:effectExtent l="0" t="0" r="0" b="8255"/>
+                  <wp:docPr id="4" name="Picture 4" descr="Macintosh HD:private:var:folders:9j:78tf_jy567vd4zhdp8vys_9h0000gp:T:TemporaryItems:Screen Shot 2023-01-15 at 12.40.34 PM.png"/>
+                  <wp:cNvGraphicFramePr>
+                    <a:graphicFrameLocks xmlns:a="http://schemas.openxmlformats.org/drawingml/2006/main" noChangeAspect="1"/>
+                  </wp:cNvGraphicFramePr>
+                  <a:graphic xmlns:a="http://schemas.openxmlformats.org/drawingml/2006/main">
+                    <a:graphicData uri="http://schemas.openxmlformats.org/drawingml/2006/picture">
+                      <pic:pic xmlns:pic="http://schemas.openxmlformats.org/drawingml/2006/picture">
+                        <pic:nvPicPr>
+                          <pic:cNvPr id="0" name="Picture 3" descr="Macintosh HD:private:var:folders:9j:78tf_jy567vd4zhdp8vys_9h0000gp:T:TemporaryItems:Screen Shot 2023-01-15 at 12.40.34 PM.png"/>
+                          <pic:cNvPicPr>
+                            <a:picLocks noChangeAspect="1" noChangeArrowheads="1"/>
+                          </pic:cNvPicPr>
+                        </pic:nvPicPr>
+                        <pic:blipFill>
+                          <a:blip r:embed="rId7">
+                            <a:extLst>
+                              <a:ext uri="{28A0092B-C50C-407E-A947-70E740481C1C}">
+                                <a14:useLocalDpi xmlns:a14="http://schemas.microsoft.com/office/drawing/2010/main" val="0"/>
+                              </a:ext>
+                            </a:extLst>
+                          </a:blip>
+                          <a:srcRect/>
+                          <a:stretch>
+                            <a:fillRect/>
+                          </a:stretch>
+                        </pic:blipFill>
+                        <pic:spPr bwMode="auto">
+                          <a:xfrm>
+                            <a:off x="0" y="0"/>
+                            <a:ext cx="1760131" cy="652656"/>
+                          </a:xfrm>
+                          <a:prstGeom prst="rect">
+                            <a:avLst/>
+                          </a:prstGeom>
+                          <a:noFill/>
+                          <a:ln>
+                            <a:noFill/>
+                          </a:ln>
+                        </pic:spPr>
+                      </pic:pic>
+                    </a:graphicData>
+                  </a:graphic>
+                </wp:inline>
+              </w:drawing>
+            </w:r>
+          </w:p>
+        </w:tc>
+      </w:tr>
+      <w:tr>
+        <w:tc>
+          <w:tcPr>
+            <w:tcW w:w="1908" w:type="dxa"/>
+          </w:tcPr>
+          <w:p/>
+        </w:tc>
+        <w:tc>
+          <w:tcPr>
+            <w:tcW w:w="6948" w:type="dxa"/>
+          </w:tcPr>
+          <w:p/>
+        </w:tc>
+      </w:tr>
+      <w:tr>
+        <w:tc>
+          <w:tcPr>
+            <w:tcW w:w="1908" w:type="dxa"/>
+          </w:tcPr>
+          <w:p>
+            <w:proofErr w:type="gramStart"/>
+            <w:r>
+              <w:t>a</w:t>
+            </w:r>
+            <w:proofErr w:type="gramEnd"/>
+            <w:r>
+              <w:t>=1.0, b=25.0</w:t>
+            </w:r>
+          </w:p>
+        </w:tc>
+        <w:tc>
+          <w:tcPr>
+            <w:tcW w:w="6948" w:type="dxa"/>
+          </w:tcPr>
+          <w:p>
+            <w:r>
+              <w:rPr>
+                <w:noProof/>
+              </w:rPr>
+              <w:drawing>
+                <wp:inline distT="0" distB="0" distL="0" distR="0" wp14:anchorId="5342B017" wp14:editId="24DDAE92">
+                  <wp:extent cx="1760433" cy="654050"/>
+                  <wp:effectExtent l="0" t="0" r="0" b="6350"/>
+                  <wp:docPr id="5" name="Picture 5" descr="Macintosh HD:private:var:folders:9j:78tf_jy567vd4zhdp8vys_9h0000gp:T:TemporaryItems:Screen Shot 2023-01-15 at 12.43.28 PM.png"/>
+                  <wp:cNvGraphicFramePr>
+                    <a:graphicFrameLocks xmlns:a="http://schemas.openxmlformats.org/drawingml/2006/main" noChangeAspect="1"/>
+                  </wp:cNvGraphicFramePr>
+                  <a:graphic xmlns:a="http://schemas.openxmlformats.org/drawingml/2006/main">
+                    <a:graphicData uri="http://schemas.openxmlformats.org/drawingml/2006/picture">
+                      <pic:pic xmlns:pic="http://schemas.openxmlformats.org/drawingml/2006/picture">
+                        <pic:nvPicPr>
+                          <pic:cNvPr id="0" name="Picture 4" descr="Macintosh HD:private:var:folders:9j:78tf_jy567vd4zhdp8vys_9h0000gp:T:TemporaryItems:Screen Shot 2023-01-15 at 12.43.28 PM.png"/>
+                          <pic:cNvPicPr>
+                            <a:picLocks noChangeAspect="1" noChangeArrowheads="1"/>
+                          </pic:cNvPicPr>
+                        </pic:nvPicPr>
+                        <pic:blipFill>
+                          <a:blip r:embed="rId8">
+                            <a:extLst>
+                              <a:ext uri="{28A0092B-C50C-407E-A947-70E740481C1C}">
+                                <a14:useLocalDpi xmlns:a14="http://schemas.microsoft.com/office/drawing/2010/main" val="0"/>
+                              </a:ext>
+                            </a:extLst>
+                          </a:blip>
+                          <a:srcRect/>
+                          <a:stretch>
+                            <a:fillRect/>
+                          </a:stretch>
+                        </pic:blipFill>
+                        <pic:spPr bwMode="auto">
+                          <a:xfrm>
+                            <a:off x="0" y="0"/>
+                            <a:ext cx="1760875" cy="654214"/>
+                          </a:xfrm>
+                          <a:prstGeom prst="rect">
+                            <a:avLst/>
+                          </a:prstGeom>
+                          <a:noFill/>
+                          <a:ln>
+                            <a:noFill/>
+                          </a:ln>
+                        </pic:spPr>
+                      </pic:pic>
+                    </a:graphicData>
+                  </a:graphic>
+                </wp:inline>
+              </w:drawing>
+            </w:r>
+          </w:p>
+        </w:tc>
+      </w:tr>
+      <w:tr>
+        <w:tc>
+          <w:tcPr>
+            <w:tcW w:w="1908" w:type="dxa"/>
+          </w:tcPr>
+          <w:p>
+            <w:proofErr w:type="gramStart"/>
+            <w:r>
+              <w:t>a</w:t>
+            </w:r>
+            <w:proofErr w:type="gramEnd"/>
+            <w:r>
+              <w:t>=1.0, b=70.0</w:t>
+            </w:r>
+          </w:p>
+        </w:tc>
+        <w:tc>
+          <w:tcPr>
+            <w:tcW w:w="6948" w:type="dxa"/>
+          </w:tcPr>
+          <w:p>
+            <w:r>
+              <w:rPr>
+                <w:noProof/>
+              </w:rPr>
+              <w:drawing>
+                <wp:inline distT="0" distB="0" distL="0" distR="0" wp14:anchorId="661DDE9E" wp14:editId="3E9819B9">
+                  <wp:extent cx="1804201" cy="679450"/>
+                  <wp:effectExtent l="0" t="0" r="0" b="6350"/>
+                  <wp:docPr id="6" name="Picture 6" descr="Macintosh HD:private:var:folders:9j:78tf_jy567vd4zhdp8vys_9h0000gp:T:TemporaryItems:Screen Shot 2023-01-15 at 12.44.20 PM.png"/>
+                  <wp:cNvGraphicFramePr>
+                    <a:graphicFrameLocks xmlns:a="http://schemas.openxmlformats.org/drawingml/2006/main" noChangeAspect="1"/>
+                  </wp:cNvGraphicFramePr>
+                  <a:graphic xmlns:a="http://schemas.openxmlformats.org/drawingml/2006/main">
+                    <a:graphicData uri="http://schemas.openxmlformats.org/drawingml/2006/picture">
+                      <pic:pic xmlns:pic="http://schemas.openxmlformats.org/drawingml/2006/picture">
+                        <pic:nvPicPr>
+                          <pic:cNvPr id="0" name="Picture 5" descr="Macintosh HD:private:var:folders:9j:78tf_jy567vd4zhdp8vys_9h0000gp:T:TemporaryItems:Screen Shot 2023-01-15 at 12.44.20 PM.png"/>
+                          <pic:cNvPicPr>
+                            <a:picLocks noChangeAspect="1" noChangeArrowheads="1"/>
+                          </pic:cNvPicPr>
+                        </pic:nvPicPr>
+                        <pic:blipFill>
+                          <a:blip r:embed="rId9">
+                            <a:extLst>
+                              <a:ext uri="{28A0092B-C50C-407E-A947-70E740481C1C}">
+                                <a14:useLocalDpi xmlns:a14="http://schemas.microsoft.com/office/drawing/2010/main" val="0"/>
+                              </a:ext>
+                            </a:extLst>
+                          </a:blip>
+                          <a:srcRect/>
+                          <a:stretch>
+                            <a:fillRect/>
+                          </a:stretch>
+                        </pic:blipFill>
+                        <pic:spPr bwMode="auto">
+                          <a:xfrm>
+                            <a:off x="0" y="0"/>
+                            <a:ext cx="1804789" cy="679671"/>
+                          </a:xfrm>
+                          <a:prstGeom prst="rect">
+                            <a:avLst/>
+                          </a:prstGeom>
+                          <a:noFill/>
+                          <a:ln>
+                            <a:noFill/>
+                          </a:ln>
+                        </pic:spPr>
+                      </pic:pic>
+                    </a:graphicData>
+                  </a:graphic>
+                </wp:inline>
+              </w:drawing>
+            </w:r>
+          </w:p>
+        </w:tc>
+      </w:tr>
+      <w:tr>
+        <w:tc>
+          <w:tcPr>
+            <w:tcW w:w="1908" w:type="dxa"/>
+          </w:tcPr>
+          <w:p>
+            <w:proofErr w:type="gramStart"/>
+            <w:r>
+              <w:t>a</w:t>
+            </w:r>
+            <w:proofErr w:type="gramEnd"/>
+            <w:r>
+              <w:t>=1.0, b=100.0</w:t>
+            </w:r>
+          </w:p>
+        </w:tc>
+        <w:tc>
+          <w:tcPr>
+            <w:tcW w:w="6948" w:type="dxa"/>
+          </w:tcPr>
+          <w:p>
+            <w:r>
+              <w:rPr>
+                <w:noProof/>
+              </w:rPr>
+              <w:drawing>
+                <wp:inline distT="0" distB="0" distL="0" distR="0" wp14:anchorId="113E9F62" wp14:editId="146AEF54">
+                  <wp:extent cx="1867019" cy="685800"/>
+                  <wp:effectExtent l="0" t="0" r="12700" b="0"/>
+                  <wp:docPr id="7" name="Picture 7" descr="Macintosh HD:private:var:folders:9j:78tf_jy567vd4zhdp8vys_9h0000gp:T:TemporaryItems:Screen Shot 2023-01-15 at 12.45.18 PM.png"/>
+                  <wp:cNvGraphicFramePr>
+                    <a:graphicFrameLocks xmlns:a="http://schemas.openxmlformats.org/drawingml/2006/main" noChangeAspect="1"/>
+                  </wp:cNvGraphicFramePr>
+                  <a:graphic xmlns:a="http://schemas.openxmlformats.org/drawingml/2006/main">
+                    <a:graphicData uri="http://schemas.openxmlformats.org/drawingml/2006/picture">
+                      <pic:pic xmlns:pic="http://schemas.openxmlformats.org/drawingml/2006/picture">
+                        <pic:nvPicPr>
+                          <pic:cNvPr id="0" name="Picture 6" descr="Macintosh HD:private:var:folders:9j:78tf_jy567vd4zhdp8vys_9h0000gp:T:TemporaryItems:Screen Shot 2023-01-15 at 12.45.18 PM.png"/>
+                          <pic:cNvPicPr>
+                            <a:picLocks noChangeAspect="1" noChangeArrowheads="1"/>
+                          </pic:cNvPicPr>
+                        </pic:nvPicPr>
+                        <pic:blipFill>
+                          <a:blip r:embed="rId10">
+                            <a:extLst>
+                              <a:ext uri="{28A0092B-C50C-407E-A947-70E740481C1C}">
+                                <a14:useLocalDpi xmlns:a14="http://schemas.microsoft.com/office/drawing/2010/main" val="0"/>
+                              </a:ext>
+                            </a:extLst>
+                          </a:blip>
+                          <a:srcRect/>
+                          <a:stretch>
+                            <a:fillRect/>
+                          </a:stretch>
+                        </pic:blipFill>
+                        <pic:spPr bwMode="auto">
+                          <a:xfrm>
+                            <a:off x="0" y="0"/>
+                            <a:ext cx="1867288" cy="685899"/>
+                          </a:xfrm>
+                          <a:prstGeom prst="rect">
+                            <a:avLst/>
+                          </a:prstGeom>
+                          <a:noFill/>
+                          <a:ln>
+                            <a:noFill/>
+                          </a:ln>
+                        </pic:spPr>
+                      </pic:pic>
+                    </a:graphicData>
+                  </a:graphic>
+                </wp:inline>
+              </w:drawing>
+            </w:r>
+          </w:p>
+        </w:tc>
+      </w:tr>
+      <w:tr>
+        <w:tc>
+          <w:tcPr>
+            <w:tcW w:w="1908" w:type="dxa"/>
+          </w:tcPr>
+          <w:p/>
+        </w:tc>
+        <w:tc>
+          <w:tcPr>
+            <w:tcW w:w="6948" w:type="dxa"/>
+          </w:tcPr>
+          <w:p/>
+        </w:tc>
+      </w:tr>
+      <w:tr>
+        <w:tc>
+          <w:tcPr>
+            <w:tcW w:w="1908" w:type="dxa"/>
+          </w:tcPr>
+          <w:p>
+            <w:proofErr w:type="gramStart"/>
+            <w:r>
+              <w:t>a</w:t>
+            </w:r>
+            <w:proofErr w:type="gramEnd"/>
+            <w:r>
+              <w:t>=-1.0, b=255</w:t>
+            </w:r>
+          </w:p>
+        </w:tc>
+        <w:tc>
+          <w:tcPr>
+            <w:tcW w:w="6948" w:type="dxa"/>
+          </w:tcPr>
+          <w:p>
+            <w:r>
+              <w:rPr>
+                <w:noProof/>
+              </w:rPr>
+              <w:drawing>
+                <wp:inline distT="0" distB="0" distL="0" distR="0" wp14:anchorId="75702565" wp14:editId="2B361169">
+                  <wp:extent cx="1670050" cy="623124"/>
+                  <wp:effectExtent l="0" t="0" r="6350" b="12065"/>
+                  <wp:docPr id="8" name="Picture 8" descr="Macintosh HD:private:var:folders:9j:78tf_jy567vd4zhdp8vys_9h0000gp:T:TemporaryItems:Screen Shot 2023-01-15 at 1.27.09 PM.png"/>
+                  <wp:cNvGraphicFramePr>
+                    <a:graphicFrameLocks xmlns:a="http://schemas.openxmlformats.org/drawingml/2006/main" noChangeAspect="1"/>
+                  </wp:cNvGraphicFramePr>
+                  <a:graphic xmlns:a="http://schemas.openxmlformats.org/drawingml/2006/main">
+                    <a:graphicData uri="http://schemas.openxmlformats.org/drawingml/2006/picture">
+                      <pic:pic xmlns:pic="http://schemas.openxmlformats.org/drawingml/2006/picture">
+                        <pic:nvPicPr>
+                          <pic:cNvPr id="0" name="Picture 7" descr="Macintosh HD:private:var:folders:9j:78tf_jy567vd4zhdp8vys_9h0000gp:T:TemporaryItems:Screen Shot 2023-01-15 at 1.27.09 PM.png"/>
+                          <pic:cNvPicPr>
+                            <a:picLocks noChangeAspect="1" noChangeArrowheads="1"/>
+                          </pic:cNvPicPr>
+                        </pic:nvPicPr>
+                        <pic:blipFill>
+                          <a:blip r:embed="rId11">
+                            <a:extLst>
+                              <a:ext uri="{28A0092B-C50C-407E-A947-70E740481C1C}">
+                                <a14:useLocalDpi xmlns:a14="http://schemas.microsoft.com/office/drawing/2010/main" val="0"/>
+                              </a:ext>
+                            </a:extLst>
+                          </a:blip>
+                          <a:srcRect/>
+                          <a:stretch>
+                            <a:fillRect/>
+                          </a:stretch>
+                        </pic:blipFill>
+                        <pic:spPr bwMode="auto">
+                          <a:xfrm>
+                            <a:off x="0" y="0"/>
+                            <a:ext cx="1670050" cy="623124"/>
+                          </a:xfrm>
+                          <a:prstGeom prst="rect">
+                            <a:avLst/>
+                          </a:prstGeom>
+                          <a:noFill/>
+                          <a:ln>
+                            <a:noFill/>
+                          </a:ln>
+                        </pic:spPr>
+                      </pic:pic>
+                    </a:graphicData>
+                  </a:graphic>
+                </wp:inline>
+              </w:drawing>
+            </w:r>
+          </w:p>
+        </w:tc>
+      </w:tr>
+    </w:tbl>
+    <w:p>
+      <w:pPr>
+        <w:pBdr>
+          <w:top w:val="single" w:sz="4" w:space="1" w:color="auto"/>
+        </w:pBdr>
+      </w:pPr>
+    </w:p>
     <w:p>
       <w:bookmarkStart w:id="0" w:name="_GoBack"/>
       <w:bookmarkEnd w:id="0"/>
@@ -8047,6 +8995,33 @@
       </w:tblCellMar>
     </w:tblPr>
   </w:style>
+  <w:style w:type="paragraph" w:styleId="BalloonText">
+    <w:name w:val="Balloon Text"/>
+    <w:basedOn w:val="Normal"/>
+    <w:link w:val="BalloonTextChar"/>
+    <w:uiPriority w:val="99"/>
+    <w:semiHidden/>
+    <w:unhideWhenUsed/>
+    <w:rsid w:val="00CD6B1B"/>
+    <w:rPr>
+      <w:rFonts w:ascii="Lucida Grande" w:hAnsi="Lucida Grande" w:cs="Lucida Grande"/>
+      <w:sz w:val="18"/>
+      <w:szCs w:val="18"/>
+    </w:rPr>
+  </w:style>
+  <w:style w:type="character" w:customStyle="1" w:styleId="BalloonTextChar">
+    <w:name w:val="Balloon Text Char"/>
+    <w:basedOn w:val="DefaultParagraphFont"/>
+    <w:link w:val="BalloonText"/>
+    <w:uiPriority w:val="99"/>
+    <w:semiHidden/>
+    <w:rsid w:val="00CD6B1B"/>
+    <w:rPr>
+      <w:rFonts w:ascii="Lucida Grande" w:hAnsi="Lucida Grande" w:cs="Lucida Grande"/>
+      <w:sz w:val="18"/>
+      <w:szCs w:val="18"/>
+    </w:rPr>
+  </w:style>
 </w:styles>
 </file>
 
@@ -8255,6 +9230,33 @@
         <w:right w:w="108" w:type="dxa"/>
       </w:tblCellMar>
     </w:tblPr>
+  </w:style>
+  <w:style w:type="paragraph" w:styleId="BalloonText">
+    <w:name w:val="Balloon Text"/>
+    <w:basedOn w:val="Normal"/>
+    <w:link w:val="BalloonTextChar"/>
+    <w:uiPriority w:val="99"/>
+    <w:semiHidden/>
+    <w:unhideWhenUsed/>
+    <w:rsid w:val="00CD6B1B"/>
+    <w:rPr>
+      <w:rFonts w:ascii="Lucida Grande" w:hAnsi="Lucida Grande" w:cs="Lucida Grande"/>
+      <w:sz w:val="18"/>
+      <w:szCs w:val="18"/>
+    </w:rPr>
+  </w:style>
+  <w:style w:type="character" w:customStyle="1" w:styleId="BalloonTextChar">
+    <w:name w:val="Balloon Text Char"/>
+    <w:basedOn w:val="DefaultParagraphFont"/>
+    <w:link w:val="BalloonText"/>
+    <w:uiPriority w:val="99"/>
+    <w:semiHidden/>
+    <w:rsid w:val="00CD6B1B"/>
+    <w:rPr>
+      <w:rFonts w:ascii="Lucida Grande" w:hAnsi="Lucida Grande" w:cs="Lucida Grande"/>
+      <w:sz w:val="18"/>
+      <w:szCs w:val="18"/>
+    </w:rPr>
   </w:style>
 </w:styles>
 </file>

</xml_diff>

<commit_message>
added ArrayCopy ex. 2.26
</commit_message>
<xml_diff>
--- a/module2.docx
+++ b/module2.docx
@@ -3644,16 +3644,11 @@
         <w:t xml:space="preserve">below </w:t>
       </w:r>
       <w:r>
-        <w:t xml:space="preserve">the current number, which </w:t>
-      </w:r>
-      <w:proofErr w:type="gramStart"/>
-      <w:r>
-        <w:t>15</w:t>
+        <w:t>the current number, which 15</w:t>
       </w:r>
       <w:r>
         <w:t>.</w:t>
       </w:r>
-      <w:proofErr w:type="gramEnd"/>
     </w:p>
     <w:tbl>
       <w:tblPr>
@@ -6564,11 +6559,9 @@
             <w:tcW w:w="918" w:type="dxa"/>
           </w:tcPr>
           <w:p>
-            <w:proofErr w:type="gramStart"/>
             <w:r>
               <w:t>n</w:t>
             </w:r>
-            <w:proofErr w:type="gramEnd"/>
           </w:p>
         </w:tc>
         <w:tc>
@@ -6577,20 +6570,7 @@
           </w:tcPr>
           <w:p>
             <w:r>
-              <w:t xml:space="preserve">In </w:t>
-            </w:r>
-            <w:proofErr w:type="spellStart"/>
-            <w:proofErr w:type="gramStart"/>
-            <w:r>
-              <w:t>computeNext</w:t>
-            </w:r>
-            <w:proofErr w:type="spellEnd"/>
-            <w:r>
-              <w:t>(</w:t>
-            </w:r>
-            <w:proofErr w:type="gramEnd"/>
-            <w:r>
-              <w:t>N)</w:t>
+              <w:t>In computeNext(N)</w:t>
             </w:r>
           </w:p>
         </w:tc>
@@ -6600,18 +6580,8 @@
           </w:tcPr>
           <w:p>
             <w:r>
-              <w:t xml:space="preserve">In </w:t>
-            </w:r>
-            <w:proofErr w:type="spellStart"/>
-            <w:proofErr w:type="gramStart"/>
-            <w:r>
-              <w:t>generateSquare</w:t>
-            </w:r>
-            <w:proofErr w:type="spellEnd"/>
-            <w:r>
-              <w:t>(</w:t>
-            </w:r>
-            <w:proofErr w:type="gramEnd"/>
+              <w:t>In generateSquare(</w:t>
+            </w:r>
             <w:r>
               <w:t>N</w:t>
             </w:r>
@@ -6637,27 +6607,13 @@
             <w:tcW w:w="3060" w:type="dxa"/>
           </w:tcPr>
           <w:p>
-            <w:proofErr w:type="spellStart"/>
-            <w:proofErr w:type="gramStart"/>
-            <w:r>
-              <w:t>nextRow</w:t>
-            </w:r>
-            <w:proofErr w:type="spellEnd"/>
-            <w:proofErr w:type="gramEnd"/>
-            <w:r>
-              <w:t xml:space="preserve"> = N-1=2</w:t>
-            </w:r>
-          </w:p>
-          <w:p>
-            <w:proofErr w:type="spellStart"/>
-            <w:proofErr w:type="gramStart"/>
-            <w:r>
-              <w:t>nextCol</w:t>
-            </w:r>
-            <w:proofErr w:type="spellEnd"/>
-            <w:proofErr w:type="gramEnd"/>
-            <w:r>
-              <w:t xml:space="preserve"> = col+1=2</w:t>
+            <w:r>
+              <w:t>nextRow = N-1=2</w:t>
+            </w:r>
+          </w:p>
+          <w:p>
+            <w:r>
+              <w:t>nextCol = col+1=2</w:t>
             </w:r>
           </w:p>
         </w:tc>
@@ -6666,33 +6622,18 @@
             <w:tcW w:w="4770" w:type="dxa"/>
           </w:tcPr>
           <w:p>
-            <w:proofErr w:type="gramStart"/>
-            <w:r>
-              <w:t>A[</w:t>
-            </w:r>
-            <w:proofErr w:type="gramEnd"/>
-            <w:r>
-              <w:t>2][2] = 2</w:t>
-            </w:r>
-          </w:p>
-          <w:p>
-            <w:proofErr w:type="gramStart"/>
-            <w:r>
-              <w:t>row</w:t>
-            </w:r>
-            <w:proofErr w:type="gramEnd"/>
-            <w:r>
-              <w:t xml:space="preserve"> = 2</w:t>
-            </w:r>
-          </w:p>
-          <w:p>
-            <w:proofErr w:type="gramStart"/>
-            <w:r>
-              <w:t>col</w:t>
-            </w:r>
-            <w:proofErr w:type="gramEnd"/>
-            <w:r>
-              <w:t xml:space="preserve"> = 2 </w:t>
+            <w:r>
+              <w:t>A[2][2] = 2</w:t>
+            </w:r>
+          </w:p>
+          <w:p>
+            <w:r>
+              <w:t>row = 2</w:t>
+            </w:r>
+          </w:p>
+          <w:p>
+            <w:r>
+              <w:t xml:space="preserve">col = 2 </w:t>
             </w:r>
           </w:p>
         </w:tc>
@@ -6713,27 +6654,13 @@
             <w:tcW w:w="3060" w:type="dxa"/>
           </w:tcPr>
           <w:p>
-            <w:proofErr w:type="spellStart"/>
-            <w:proofErr w:type="gramStart"/>
-            <w:r>
-              <w:t>nextRow</w:t>
-            </w:r>
-            <w:proofErr w:type="spellEnd"/>
-            <w:proofErr w:type="gramEnd"/>
-            <w:r>
-              <w:t xml:space="preserve"> = row-1=1</w:t>
-            </w:r>
-          </w:p>
-          <w:p>
-            <w:proofErr w:type="spellStart"/>
-            <w:proofErr w:type="gramStart"/>
-            <w:r>
-              <w:t>nextCol</w:t>
-            </w:r>
-            <w:proofErr w:type="spellEnd"/>
-            <w:proofErr w:type="gramEnd"/>
-            <w:r>
-              <w:t xml:space="preserve"> = 0</w:t>
+            <w:r>
+              <w:t>nextRow = row-1=1</w:t>
+            </w:r>
+          </w:p>
+          <w:p>
+            <w:r>
+              <w:t>nextCol = 0</w:t>
             </w:r>
           </w:p>
         </w:tc>
@@ -6742,33 +6669,18 @@
             <w:tcW w:w="4770" w:type="dxa"/>
           </w:tcPr>
           <w:p>
-            <w:proofErr w:type="gramStart"/>
-            <w:r>
-              <w:t>A[</w:t>
-            </w:r>
-            <w:proofErr w:type="gramEnd"/>
-            <w:r>
-              <w:t>1][0] = 3</w:t>
-            </w:r>
-          </w:p>
-          <w:p>
-            <w:proofErr w:type="gramStart"/>
-            <w:r>
-              <w:t>row</w:t>
-            </w:r>
-            <w:proofErr w:type="gramEnd"/>
-            <w:r>
-              <w:t xml:space="preserve"> = 1</w:t>
-            </w:r>
-          </w:p>
-          <w:p>
-            <w:proofErr w:type="gramStart"/>
-            <w:r>
-              <w:t>col</w:t>
-            </w:r>
-            <w:proofErr w:type="gramEnd"/>
-            <w:r>
-              <w:t xml:space="preserve"> = 0</w:t>
+            <w:r>
+              <w:t>A[1][0] = 3</w:t>
+            </w:r>
+          </w:p>
+          <w:p>
+            <w:r>
+              <w:t>row = 1</w:t>
+            </w:r>
+          </w:p>
+          <w:p>
+            <w:r>
+              <w:t>col = 0</w:t>
             </w:r>
           </w:p>
         </w:tc>
@@ -6789,27 +6701,13 @@
             <w:tcW w:w="3060" w:type="dxa"/>
           </w:tcPr>
           <w:p>
-            <w:proofErr w:type="spellStart"/>
-            <w:proofErr w:type="gramStart"/>
-            <w:r>
-              <w:t>nextRow</w:t>
-            </w:r>
-            <w:proofErr w:type="spellEnd"/>
-            <w:proofErr w:type="gramEnd"/>
-            <w:r>
-              <w:t xml:space="preserve"> = row-1=0</w:t>
-            </w:r>
-          </w:p>
-          <w:p>
-            <w:proofErr w:type="spellStart"/>
-            <w:proofErr w:type="gramStart"/>
-            <w:r>
-              <w:t>nextCol</w:t>
-            </w:r>
-            <w:proofErr w:type="spellEnd"/>
-            <w:proofErr w:type="gramEnd"/>
-            <w:r>
-              <w:t xml:space="preserve"> = col+1=1</w:t>
+            <w:r>
+              <w:t>nextRow = row-1=0</w:t>
+            </w:r>
+          </w:p>
+          <w:p>
+            <w:r>
+              <w:t>nextCol = col+1=1</w:t>
             </w:r>
           </w:p>
         </w:tc>
@@ -6818,67 +6716,33 @@
             <w:tcW w:w="4770" w:type="dxa"/>
           </w:tcPr>
           <w:p>
-            <w:proofErr w:type="gramStart"/>
-            <w:r>
-              <w:t>A[</w:t>
-            </w:r>
-            <w:proofErr w:type="gramEnd"/>
-            <w:r>
-              <w:t>0][1] != 0</w:t>
-            </w:r>
-          </w:p>
-          <w:p>
-            <w:proofErr w:type="spellStart"/>
-            <w:proofErr w:type="gramStart"/>
-            <w:r>
-              <w:t>nextRow</w:t>
-            </w:r>
-            <w:proofErr w:type="spellEnd"/>
-            <w:proofErr w:type="gramEnd"/>
-            <w:r>
-              <w:t xml:space="preserve"> = row+1 = 2</w:t>
-            </w:r>
-          </w:p>
-          <w:p>
-            <w:proofErr w:type="spellStart"/>
-            <w:proofErr w:type="gramStart"/>
-            <w:r>
-              <w:t>nextCol</w:t>
-            </w:r>
-            <w:proofErr w:type="spellEnd"/>
-            <w:proofErr w:type="gramEnd"/>
-            <w:r>
-              <w:t xml:space="preserve"> = col = 0</w:t>
-            </w:r>
-          </w:p>
-          <w:p>
-            <w:proofErr w:type="gramStart"/>
-            <w:r>
-              <w:t>A[</w:t>
-            </w:r>
-            <w:proofErr w:type="gramEnd"/>
-            <w:r>
-              <w:t>2][0]=4</w:t>
-            </w:r>
-          </w:p>
-          <w:p>
-            <w:proofErr w:type="gramStart"/>
-            <w:r>
-              <w:t>row</w:t>
-            </w:r>
-            <w:proofErr w:type="gramEnd"/>
-            <w:r>
-              <w:t>=2</w:t>
-            </w:r>
-          </w:p>
-          <w:p>
-            <w:proofErr w:type="gramStart"/>
-            <w:r>
-              <w:t>col</w:t>
-            </w:r>
-            <w:proofErr w:type="gramEnd"/>
-            <w:r>
-              <w:t>=0</w:t>
+            <w:r>
+              <w:t>A[0][1] != 0</w:t>
+            </w:r>
+          </w:p>
+          <w:p>
+            <w:r>
+              <w:t>nextRow = row+1 = 2</w:t>
+            </w:r>
+          </w:p>
+          <w:p>
+            <w:r>
+              <w:t>nextCol = col = 0</w:t>
+            </w:r>
+          </w:p>
+          <w:p>
+            <w:r>
+              <w:t>A[2][0]=4</w:t>
+            </w:r>
+          </w:p>
+          <w:p>
+            <w:r>
+              <w:t>row=2</w:t>
+            </w:r>
+          </w:p>
+          <w:p>
+            <w:r>
+              <w:t>col=0</w:t>
             </w:r>
           </w:p>
         </w:tc>
@@ -6899,27 +6763,13 @@
             <w:tcW w:w="3060" w:type="dxa"/>
           </w:tcPr>
           <w:p>
-            <w:proofErr w:type="spellStart"/>
-            <w:proofErr w:type="gramStart"/>
-            <w:r>
-              <w:t>nextRow</w:t>
-            </w:r>
-            <w:proofErr w:type="spellEnd"/>
-            <w:proofErr w:type="gramEnd"/>
-            <w:r>
-              <w:t xml:space="preserve"> = row-1=1</w:t>
-            </w:r>
-          </w:p>
-          <w:p>
-            <w:proofErr w:type="spellStart"/>
-            <w:proofErr w:type="gramStart"/>
-            <w:r>
-              <w:t>nextCol</w:t>
-            </w:r>
-            <w:proofErr w:type="spellEnd"/>
-            <w:proofErr w:type="gramEnd"/>
-            <w:r>
-              <w:t xml:space="preserve"> = col+1=1</w:t>
+            <w:r>
+              <w:t>nextRow = row-1=1</w:t>
+            </w:r>
+          </w:p>
+          <w:p>
+            <w:r>
+              <w:t>nextCol = col+1=1</w:t>
             </w:r>
           </w:p>
         </w:tc>
@@ -6928,33 +6778,18 @@
             <w:tcW w:w="4770" w:type="dxa"/>
           </w:tcPr>
           <w:p>
-            <w:proofErr w:type="gramStart"/>
-            <w:r>
-              <w:t>A[</w:t>
-            </w:r>
-            <w:proofErr w:type="gramEnd"/>
-            <w:r>
-              <w:t>1][1] = 5</w:t>
-            </w:r>
-          </w:p>
-          <w:p>
-            <w:proofErr w:type="gramStart"/>
-            <w:r>
-              <w:t>row</w:t>
-            </w:r>
-            <w:proofErr w:type="gramEnd"/>
-            <w:r>
-              <w:t>=1</w:t>
-            </w:r>
-          </w:p>
-          <w:p>
-            <w:proofErr w:type="gramStart"/>
-            <w:r>
-              <w:t>col</w:t>
-            </w:r>
-            <w:proofErr w:type="gramEnd"/>
-            <w:r>
-              <w:t>=1</w:t>
+            <w:r>
+              <w:t>A[1][1] = 5</w:t>
+            </w:r>
+          </w:p>
+          <w:p>
+            <w:r>
+              <w:t>row=1</w:t>
+            </w:r>
+          </w:p>
+          <w:p>
+            <w:r>
+              <w:t>col=1</w:t>
             </w:r>
           </w:p>
         </w:tc>
@@ -6975,27 +6810,13 @@
             <w:tcW w:w="3060" w:type="dxa"/>
           </w:tcPr>
           <w:p>
-            <w:proofErr w:type="spellStart"/>
-            <w:proofErr w:type="gramStart"/>
-            <w:r>
-              <w:t>nextRow</w:t>
-            </w:r>
-            <w:proofErr w:type="spellEnd"/>
-            <w:proofErr w:type="gramEnd"/>
-            <w:r>
-              <w:t xml:space="preserve"> = row-1=0</w:t>
-            </w:r>
-          </w:p>
-          <w:p>
-            <w:proofErr w:type="spellStart"/>
-            <w:proofErr w:type="gramStart"/>
-            <w:r>
-              <w:t>nextCol</w:t>
-            </w:r>
-            <w:proofErr w:type="spellEnd"/>
-            <w:proofErr w:type="gramEnd"/>
-            <w:r>
-              <w:t xml:space="preserve"> = col+1=2</w:t>
+            <w:r>
+              <w:t>nextRow = row-1=0</w:t>
+            </w:r>
+          </w:p>
+          <w:p>
+            <w:r>
+              <w:t>nextCol = col+1=2</w:t>
             </w:r>
           </w:p>
         </w:tc>
@@ -7004,33 +6825,18 @@
             <w:tcW w:w="4770" w:type="dxa"/>
           </w:tcPr>
           <w:p>
-            <w:proofErr w:type="gramStart"/>
-            <w:r>
-              <w:t>A[</w:t>
-            </w:r>
-            <w:proofErr w:type="gramEnd"/>
-            <w:r>
-              <w:t>0][2]=6</w:t>
-            </w:r>
-          </w:p>
-          <w:p>
-            <w:proofErr w:type="gramStart"/>
-            <w:r>
-              <w:t>row</w:t>
-            </w:r>
-            <w:proofErr w:type="gramEnd"/>
-            <w:r>
-              <w:t>=0</w:t>
-            </w:r>
-          </w:p>
-          <w:p>
-            <w:proofErr w:type="gramStart"/>
-            <w:r>
-              <w:t>col</w:t>
-            </w:r>
-            <w:proofErr w:type="gramEnd"/>
-            <w:r>
-              <w:t>=2</w:t>
+            <w:r>
+              <w:t>A[0][2]=6</w:t>
+            </w:r>
+          </w:p>
+          <w:p>
+            <w:r>
+              <w:t>row=0</w:t>
+            </w:r>
+          </w:p>
+          <w:p>
+            <w:r>
+              <w:t>col=2</w:t>
             </w:r>
           </w:p>
         </w:tc>
@@ -7085,13 +6891,8 @@
         <w:t>Just by reading</w:t>
       </w:r>
       <w:r>
-        <w:t xml:space="preserve"> </w:t>
+        <w:t xml:space="preserve"> System.out.println</w:t>
       </w:r>
-      <w:proofErr w:type="spellStart"/>
-      <w:r>
-        <w:t>System.out.println</w:t>
-      </w:r>
-      <w:proofErr w:type="spellEnd"/>
       <w:r>
         <w:t>:</w:t>
       </w:r>
@@ -7110,23 +6911,7 @@
         </w:pBdr>
       </w:pPr>
       <w:r>
-        <w:t>(</w:t>
-      </w:r>
-      <w:proofErr w:type="spellStart"/>
-      <w:r>
-        <w:t>A.length</w:t>
-      </w:r>
-      <w:proofErr w:type="spellEnd"/>
-      <w:r>
-        <w:t xml:space="preserve">) </w:t>
-      </w:r>
-      <w:proofErr w:type="gramStart"/>
-      <w:r>
-        <w:t>should</w:t>
-      </w:r>
-      <w:proofErr w:type="gramEnd"/>
-      <w:r>
-        <w:t xml:space="preserve"> print 2.</w:t>
+        <w:t>(A.length) should print 2.</w:t>
       </w:r>
     </w:p>
     <w:p>
@@ -7136,15 +6921,7 @@
         </w:pBdr>
       </w:pPr>
       <w:r>
-        <w:t>(</w:t>
-      </w:r>
-      <w:proofErr w:type="gramStart"/>
-      <w:r>
-        <w:t>A[</w:t>
-      </w:r>
-      <w:proofErr w:type="gramEnd"/>
-      <w:r>
-        <w:t>0].length) should print 3.</w:t>
+        <w:t>(A[0].length) should print 3.</w:t>
       </w:r>
     </w:p>
     <w:p>
@@ -7154,15 +6931,7 @@
         </w:pBdr>
       </w:pPr>
       <w:r>
-        <w:t>(</w:t>
-      </w:r>
-      <w:proofErr w:type="gramStart"/>
-      <w:r>
-        <w:t>A[</w:t>
-      </w:r>
-      <w:proofErr w:type="gramEnd"/>
-      <w:r>
-        <w:t>0][0].length) should print 4.</w:t>
+        <w:t>(A[0][0].length) should print 4.</w:t>
       </w:r>
     </w:p>
     <w:p/>
@@ -7197,29 +6966,8 @@
           <w:top w:val="single" w:sz="4" w:space="1" w:color="auto"/>
         </w:pBdr>
       </w:pPr>
-      <w:proofErr w:type="gramStart"/>
       <w:r>
-        <w:t>multiplier</w:t>
-      </w:r>
-      <w:proofErr w:type="gramEnd"/>
-      <w:r>
-        <w:t>=</w:t>
-      </w:r>
-      <w:proofErr w:type="spellStart"/>
-      <w:r>
-        <w:t>numRows</w:t>
-      </w:r>
-      <w:proofErr w:type="spellEnd"/>
-      <w:r>
-        <w:t>/</w:t>
-      </w:r>
-      <w:proofErr w:type="spellStart"/>
-      <w:r>
-        <w:t>numTargetRows</w:t>
-      </w:r>
-      <w:proofErr w:type="spellEnd"/>
-      <w:r>
-        <w:t>=600/(600*0.2)</w:t>
+        <w:t>multiplier=numRows/numTargetRows=600/(600*0.2)</w:t>
       </w:r>
       <w:r>
         <w:t>=5</w:t>
@@ -7250,13 +6998,9 @@
             <w:tcW w:w="918" w:type="dxa"/>
           </w:tcPr>
           <w:p>
-            <w:proofErr w:type="spellStart"/>
-            <w:proofErr w:type="gramStart"/>
             <w:r>
               <w:t>i</w:t>
             </w:r>
-            <w:proofErr w:type="spellEnd"/>
-            <w:proofErr w:type="gramEnd"/>
           </w:p>
         </w:tc>
         <w:tc>
@@ -7264,11 +7008,9 @@
             <w:tcW w:w="720" w:type="dxa"/>
           </w:tcPr>
           <w:p>
-            <w:proofErr w:type="gramStart"/>
             <w:r>
               <w:t>j</w:t>
             </w:r>
-            <w:proofErr w:type="gramEnd"/>
           </w:p>
         </w:tc>
         <w:tc>
@@ -7276,23 +7018,11 @@
             <w:tcW w:w="2803" w:type="dxa"/>
           </w:tcPr>
           <w:p>
-            <w:proofErr w:type="spellStart"/>
-            <w:proofErr w:type="gramStart"/>
             <w:r>
               <w:t>originalRow</w:t>
             </w:r>
-            <w:proofErr w:type="spellEnd"/>
-            <w:proofErr w:type="gramEnd"/>
-            <w:r>
-              <w:t>=</w:t>
-            </w:r>
-            <w:proofErr w:type="spellStart"/>
-            <w:r>
-              <w:t>i</w:t>
-            </w:r>
-            <w:proofErr w:type="spellEnd"/>
-            <w:r>
-              <w:t>*multiplier</w:t>
+            <w:r>
+              <w:t>=i*multiplier</w:t>
             </w:r>
           </w:p>
         </w:tc>
@@ -7301,21 +7031,12 @@
             <w:tcW w:w="2598" w:type="dxa"/>
           </w:tcPr>
           <w:p>
-            <w:proofErr w:type="spellStart"/>
-            <w:proofErr w:type="gramStart"/>
             <w:r>
               <w:t>originalCol</w:t>
             </w:r>
-            <w:proofErr w:type="spellEnd"/>
-            <w:proofErr w:type="gramEnd"/>
-            <w:r>
-              <w:t>=j*</w:t>
-            </w:r>
-            <w:proofErr w:type="spellStart"/>
-            <w:r>
-              <w:t>multplier</w:t>
-            </w:r>
-            <w:proofErr w:type="spellEnd"/>
+            <w:r>
+              <w:t>=j*multplier</w:t>
+            </w:r>
           </w:p>
         </w:tc>
       </w:tr>
@@ -8064,41 +7785,7 @@
     <w:p/>
     <w:p>
       <w:r>
-        <w:t xml:space="preserve">With </w:t>
-      </w:r>
-      <w:proofErr w:type="spellStart"/>
-      <w:r>
-        <w:t>System.out.println</w:t>
-      </w:r>
-      <w:proofErr w:type="spellEnd"/>
-      <w:r>
-        <w:t xml:space="preserve"> (</w:t>
-      </w:r>
-      <w:proofErr w:type="spellStart"/>
-      <w:proofErr w:type="gramStart"/>
-      <w:r>
-        <w:t>shrunkPixels</w:t>
-      </w:r>
-      <w:proofErr w:type="spellEnd"/>
-      <w:r>
-        <w:t>[</w:t>
-      </w:r>
-      <w:proofErr w:type="spellStart"/>
-      <w:proofErr w:type="gramEnd"/>
-      <w:r>
-        <w:t>i</w:t>
-      </w:r>
-      <w:proofErr w:type="spellEnd"/>
-      <w:r>
-        <w:t xml:space="preserve">][j]), the program prints the addresses of the rows multiplied by columns of the 3D array </w:t>
-      </w:r>
-      <w:proofErr w:type="spellStart"/>
-      <w:r>
-        <w:t>shrunkPixels</w:t>
-      </w:r>
-      <w:proofErr w:type="spellEnd"/>
-      <w:r>
-        <w:t xml:space="preserve">. </w:t>
+        <w:t xml:space="preserve">With System.out.println (shrunkPixels[i][j]), the program prints the addresses of the rows multiplied by columns of the 3D array shrunkPixels. </w:t>
       </w:r>
       <w:r>
         <w:t>In turn these addresses should point to the values in the third dimension of this array, the values specifying the color scheme of each of the pixel</w:t>
@@ -8133,11 +7820,9 @@
       </w:r>
     </w:p>
     <w:p>
-      <w:proofErr w:type="gramStart"/>
       <w:r>
         <w:t>Albert Einstein Memorial outside of the National Academy of Sciences Building in Washington, D.C.</w:t>
       </w:r>
-      <w:proofErr w:type="gramEnd"/>
     </w:p>
     <w:p/>
     <w:p/>
@@ -8200,13 +7885,8 @@
             <w:tcW w:w="1908" w:type="dxa"/>
           </w:tcPr>
           <w:p>
-            <w:proofErr w:type="gramStart"/>
-            <w:r>
-              <w:t>a</w:t>
-            </w:r>
-            <w:proofErr w:type="gramEnd"/>
-            <w:r>
-              <w:t>=0.1, b=0.0</w:t>
+            <w:r>
+              <w:t>a=0.1, b=0.0</w:t>
             </w:r>
           </w:p>
         </w:tc>
@@ -8277,13 +7957,8 @@
             <w:tcW w:w="1908" w:type="dxa"/>
           </w:tcPr>
           <w:p>
-            <w:proofErr w:type="gramStart"/>
-            <w:r>
-              <w:t>a</w:t>
-            </w:r>
-            <w:proofErr w:type="gramEnd"/>
-            <w:r>
-              <w:t>=</w:t>
+            <w:r>
+              <w:t>a=</w:t>
             </w:r>
             <w:r>
               <w:t>1.5</w:t>
@@ -8360,13 +8035,8 @@
             <w:tcW w:w="1908" w:type="dxa"/>
           </w:tcPr>
           <w:p>
-            <w:proofErr w:type="gramStart"/>
-            <w:r>
-              <w:t>a</w:t>
-            </w:r>
-            <w:proofErr w:type="gramEnd"/>
-            <w:r>
-              <w:t>=3.0, b=0.0</w:t>
+            <w:r>
+              <w:t>a=3.0, b=0.0</w:t>
             </w:r>
           </w:p>
         </w:tc>
@@ -8451,13 +8121,8 @@
             <w:tcW w:w="1908" w:type="dxa"/>
           </w:tcPr>
           <w:p>
-            <w:proofErr w:type="gramStart"/>
-            <w:r>
-              <w:t>a</w:t>
-            </w:r>
-            <w:proofErr w:type="gramEnd"/>
-            <w:r>
-              <w:t>=1.0, b=25.0</w:t>
+            <w:r>
+              <w:t>a=1.0, b=25.0</w:t>
             </w:r>
           </w:p>
         </w:tc>
@@ -8528,13 +8193,8 @@
             <w:tcW w:w="1908" w:type="dxa"/>
           </w:tcPr>
           <w:p>
-            <w:proofErr w:type="gramStart"/>
-            <w:r>
-              <w:t>a</w:t>
-            </w:r>
-            <w:proofErr w:type="gramEnd"/>
-            <w:r>
-              <w:t>=1.0, b=70.0</w:t>
+            <w:r>
+              <w:t>a=1.0, b=70.0</w:t>
             </w:r>
           </w:p>
         </w:tc>
@@ -8605,13 +8265,8 @@
             <w:tcW w:w="1908" w:type="dxa"/>
           </w:tcPr>
           <w:p>
-            <w:proofErr w:type="gramStart"/>
-            <w:r>
-              <w:t>a</w:t>
-            </w:r>
-            <w:proofErr w:type="gramEnd"/>
-            <w:r>
-              <w:t>=1.0, b=100.0</w:t>
+            <w:r>
+              <w:t>a=1.0, b=100.0</w:t>
             </w:r>
           </w:p>
         </w:tc>
@@ -8696,13 +8351,8 @@
             <w:tcW w:w="1908" w:type="dxa"/>
           </w:tcPr>
           <w:p>
-            <w:proofErr w:type="gramStart"/>
-            <w:r>
-              <w:t>a</w:t>
-            </w:r>
-            <w:proofErr w:type="gramEnd"/>
-            <w:r>
-              <w:t>=-1.0, b=255</w:t>
+            <w:r>
+              <w:t>a=-1.0, b=255</w:t>
             </w:r>
           </w:p>
         </w:tc>
@@ -8775,9 +8425,155 @@
         </w:pBdr>
       </w:pPr>
     </w:p>
-    <w:p>
+    <w:p/>
+    <w:p/>
+    <w:p/>
+    <w:p/>
+    <w:p/>
+    <w:p/>
+    <w:p/>
+    <w:p/>
+    <w:p/>
+    <w:p/>
+    <w:p>
+      <w:pPr>
+        <w:pBdr>
+          <w:top w:val="single" w:sz="4" w:space="1" w:color="auto"/>
+        </w:pBdr>
+      </w:pPr>
+    </w:p>
+    <w:p>
+      <w:pPr>
+        <w:pBdr>
+          <w:top w:val="single" w:sz="4" w:space="1" w:color="auto"/>
+        </w:pBdr>
+      </w:pPr>
+      <w:r>
+        <w:t>Ex. 2.23</w:t>
+      </w:r>
+    </w:p>
+    <w:p/>
+    <w:p>
+      <w:r>
+        <w:t>BEFORE: A=[1, 2] BEFORE: B=[3, 4]</w:t>
+      </w:r>
+    </w:p>
+    <w:p>
+      <w:r>
+        <w:t>BEFORE: X=[1, 2] BEFORE: Y=[3, 4]</w:t>
+      </w:r>
+    </w:p>
+    <w:p>
+      <w:r>
+        <w:t>AFTER: X=[3, 4] AFTER: Y=[1, 2]</w:t>
+      </w:r>
+    </w:p>
+    <w:p>
+      <w:r>
+        <w:t>AFTER: A=[1, 2] AFTER: B=[3, 4]</w:t>
+      </w:r>
+    </w:p>
+    <w:p/>
+    <w:p>
+      <w:r>
+        <w:t xml:space="preserve">A and B are </w:t>
+      </w:r>
+      <w:r>
+        <w:t>passed</w:t>
+      </w:r>
+      <w:r>
+        <w:t xml:space="preserve"> into X and Y</w:t>
+      </w:r>
+      <w:r>
+        <w:t xml:space="preserve">. </w:t>
+      </w:r>
+      <w:r>
+        <w:t>T</w:t>
+      </w:r>
+      <w:r>
+        <w:t>he swapping of X for Y inside swap() does not affect A and B.</w:t>
+      </w:r>
+      <w:r>
+        <w:t xml:space="preserve"> The swapping state</w:t>
+      </w:r>
+      <w:r>
+        <w:t xml:space="preserve">ments exchange the addresses/pointers labeled  </w:t>
+      </w:r>
+      <w:r>
+        <w:t xml:space="preserve">X </w:t>
+      </w:r>
       <w:bookmarkStart w:id="0" w:name="_GoBack"/>
       <w:bookmarkEnd w:id="0"/>
+      <w:r>
+        <w:t>and Y</w:t>
+      </w:r>
+      <w:r>
+        <w:t xml:space="preserve">. It is not obvious, however, whether A and B are passed to X and Y by value or by pointer. </w:t>
+      </w:r>
+    </w:p>
+    <w:p/>
+    <w:p/>
+    <w:p>
+      <w:pPr>
+        <w:pBdr>
+          <w:top w:val="single" w:sz="4" w:space="1" w:color="auto"/>
+        </w:pBdr>
+      </w:pPr>
+    </w:p>
+    <w:p>
+      <w:pPr>
+        <w:pBdr>
+          <w:top w:val="single" w:sz="4" w:space="1" w:color="auto"/>
+        </w:pBdr>
+      </w:pPr>
+      <w:r>
+        <w:t>Ex. 2.24</w:t>
+      </w:r>
+    </w:p>
+    <w:p/>
+    <w:p>
+      <w:r>
+        <w:t>BEFORE: A=[1, 2] BEFORE: B=[3, 4]</w:t>
+      </w:r>
+    </w:p>
+    <w:p>
+      <w:r>
+        <w:t>BEFORE: X=[1, 2] BEFORE: Y=[3, 4]</w:t>
+      </w:r>
+    </w:p>
+    <w:p>
+      <w:r>
+        <w:t>AFTER: X=[3, 4] AFTER: Y=[1, 2]</w:t>
+      </w:r>
+    </w:p>
+    <w:p>
+      <w:r>
+        <w:t>AFTER: A=[3, 4] AFTER: B=[1, 2]</w:t>
+      </w:r>
+    </w:p>
+    <w:p/>
+    <w:p>
+      <w:r>
+        <w:t xml:space="preserve">The swapping of values in X and Y affects the values of A and B. Therefore, it is obvious </w:t>
+      </w:r>
+      <w:r>
+        <w:t xml:space="preserve">that </w:t>
+      </w:r>
+      <w:r>
+        <w:t>A and B are passed to X and Y by pointer, not by value.</w:t>
+      </w:r>
+      <w:r>
+        <w:t xml:space="preserve"> In other words after the passing, A and X point to the same val</w:t>
+      </w:r>
+      <w:r>
+        <w:t xml:space="preserve">ues (or the same </w:t>
+      </w:r>
+      <w:r>
+        <w:t>ONE</w:t>
+      </w:r>
+      <w:r>
+        <w:t xml:space="preserve"> array). Changing values through one of these two labels, A or X, will become obvious if we access the array through the other label. The formula here is ONE ARRAY + TWO LABELS/POINTERS.</w:t>
+      </w:r>
     </w:p>
     <w:sectPr>
       <w:pgSz w:w="12240" w:h="15840"/>

</xml_diff>